<commit_message>
Implemented run local/distributed feature, updated documentation and settings.json.
</commit_message>
<xml_diff>
--- a/docs/gcbmwalltowall_manual.docx
+++ b/docs/gcbmwalltowall_manual.docx
@@ -985,8 +985,13 @@
       <w:bookmarkEnd w:id="3"/>
     </w:p>
     <w:p>
-      <w:r>
-        <w:t>walltowall build &lt;</w:t>
+      <w:proofErr w:type="spellStart"/>
+      <w:r>
+        <w:t>walltowall</w:t>
+      </w:r>
+      <w:proofErr w:type="spellEnd"/>
+      <w:r>
+        <w:t xml:space="preserve"> build &lt;</w:t>
       </w:r>
       <w:r>
         <w:t xml:space="preserve">builder </w:t>
@@ -1026,8 +1031,13 @@
       </w:r>
     </w:p>
     <w:p>
-      <w:r>
-        <w:t>walltowall prepare &lt;</w:t>
+      <w:proofErr w:type="spellStart"/>
+      <w:r>
+        <w:t>walltowall</w:t>
+      </w:r>
+      <w:proofErr w:type="spellEnd"/>
+      <w:r>
+        <w:t xml:space="preserve"> prepare &lt;</w:t>
       </w:r>
       <w:r>
         <w:t xml:space="preserve">fully-specified </w:t>
@@ -1064,14 +1074,27 @@
       </w:r>
     </w:p>
     <w:p>
-      <w:r>
-        <w:t xml:space="preserve">walltowall merge </w:t>
+      <w:proofErr w:type="spellStart"/>
+      <w:r>
+        <w:t>walltowall</w:t>
+      </w:r>
+      <w:proofErr w:type="spellEnd"/>
+      <w:r>
+        <w:t xml:space="preserve"> merge </w:t>
       </w:r>
       <w:r>
         <w:t>&lt;</w:t>
       </w:r>
       <w:r>
-        <w:t>fully-specified config file path&gt; &lt;prepared project root 1&gt; &lt;prepared project root 2&gt; [prepared project root n …] --output_path &lt;output root path&gt;</w:t>
+        <w:t>fully-specified config file path&gt; &lt;prepared project root 1&gt; &lt;prepared project root 2&gt; [prepared project root n …] --</w:t>
+      </w:r>
+      <w:proofErr w:type="spellStart"/>
+      <w:r>
+        <w:t>output_path</w:t>
+      </w:r>
+      <w:proofErr w:type="spellEnd"/>
+      <w:r>
+        <w:t xml:space="preserve"> &lt;output root path&gt;</w:t>
       </w:r>
       <w:r>
         <w:t xml:space="preserve"> </w:t>
@@ -1086,24 +1109,65 @@
         </w:numPr>
       </w:pPr>
       <w:r>
-        <w:t>Using the fully-specified project configuration from the first argument to get the GCBM config file template path and disturbance order, merge two or more projects together in descending priority order into a single project in the specified output path. Projects must have been prepared by the walltowall scripts and have the same spatial extent and resolution.</w:t>
-      </w:r>
-    </w:p>
-    <w:p>
-      <w:r>
-        <w:t xml:space="preserve">walltowall </w:t>
-      </w:r>
-      <w:r>
-        <w:t>run (local|cluster) &lt;config file path&gt;</w:t>
-      </w:r>
-      <w:r>
-        <w:t xml:space="preserve"> - </w:t>
-      </w:r>
-      <w:r>
-        <w:rPr>
-          <w:highlight w:val="yellow"/>
-        </w:rPr>
-        <w:t>not yet implemented</w:t>
+        <w:t xml:space="preserve">Using the fully-specified project configuration from the first argument to get the GCBM config file template path and disturbance order, merge two or more projects together in descending priority order into a single project in the specified output path. Projects must have been prepared by the </w:t>
+      </w:r>
+      <w:proofErr w:type="spellStart"/>
+      <w:r>
+        <w:t>walltowall</w:t>
+      </w:r>
+      <w:proofErr w:type="spellEnd"/>
+      <w:r>
+        <w:t xml:space="preserve"> scripts and have the same spatial extent and resolution.</w:t>
+      </w:r>
+    </w:p>
+    <w:p>
+      <w:proofErr w:type="spellStart"/>
+      <w:r>
+        <w:t>walltowall</w:t>
+      </w:r>
+      <w:proofErr w:type="spellEnd"/>
+      <w:r>
+        <w:t xml:space="preserve"> </w:t>
+      </w:r>
+      <w:r>
+        <w:t>run (</w:t>
+      </w:r>
+      <w:proofErr w:type="spellStart"/>
+      <w:r>
+        <w:t>local|cluster</w:t>
+      </w:r>
+      <w:proofErr w:type="spellEnd"/>
+      <w:r>
+        <w:t>) &lt;</w:t>
+      </w:r>
+      <w:r>
+        <w:t>prepared project root</w:t>
+      </w:r>
+      <w:r>
+        <w:t>&gt;</w:t>
+      </w:r>
+      <w:r>
+        <w:t xml:space="preserve"> </w:t>
+      </w:r>
+      <w:r>
+        <w:t>[</w:t>
+      </w:r>
+      <w:r>
+        <w:t>--</w:t>
+      </w:r>
+      <w:proofErr w:type="spellStart"/>
+      <w:r>
+        <w:t>config_path</w:t>
+      </w:r>
+      <w:proofErr w:type="spellEnd"/>
+      <w:r>
+        <w:t xml:space="preserve"> </w:t>
+      </w:r>
+      <w:r>
+        <w:t>&lt;fully-specified config file path&gt;</w:t>
+      </w:r>
+      <w:r>
+        <w:t>]</w:t>
       </w:r>
     </w:p>
     <w:p>
@@ -1115,7 +1179,13 @@
         </w:numPr>
       </w:pPr>
       <w:r>
-        <w:t>Run the specified project either locally or on the cluster.</w:t>
+        <w:t>Run the specified project either locally or on the cluster</w:t>
+      </w:r>
+      <w:r>
+        <w:t>, using the optionally specified config file for the project title and overridden executable or distributed run client paths</w:t>
+      </w:r>
+      <w:r>
+        <w:t>.</w:t>
       </w:r>
     </w:p>
     <w:p>
@@ -1152,7 +1222,23 @@
     </w:p>
     <w:p>
       <w:r>
-        <w:t>There are two parts to the configuration: the optional "builder" configuration used with the "walltowall build" command that acts as a shorthand format for automatically configuring a project based on standardized sets of input data, and the fully-specified configuration read by the "walltowall prepare" command that contains all of the specific details needed to prepare and run the simulation.</w:t>
+        <w:t>There are two parts to the configuration: the optional "builder" configuration used with the "</w:t>
+      </w:r>
+      <w:proofErr w:type="spellStart"/>
+      <w:r>
+        <w:t>walltowall</w:t>
+      </w:r>
+      <w:proofErr w:type="spellEnd"/>
+      <w:r>
+        <w:t xml:space="preserve"> build" command that acts as a shorthand format for automatically configuring a project based on standardized sets of input data, and the fully-specified configuration read by the "</w:t>
+      </w:r>
+      <w:proofErr w:type="spellStart"/>
+      <w:r>
+        <w:t>walltowall</w:t>
+      </w:r>
+      <w:proofErr w:type="spellEnd"/>
+      <w:r>
+        <w:t xml:space="preserve"> prepare" command that contains all of the specific details needed to prepare and run the simulation.</w:t>
       </w:r>
     </w:p>
     <w:p>
@@ -1167,7 +1253,15 @@
     </w:p>
     <w:p>
       <w:r>
-        <w:t>The configuration file starts with the project name, followed by the optional builder configuration, and then the fully-specified configuration which can either be initially blank and generated by the builder using "walltowall build", or written manually if not using a builder.</w:t>
+        <w:t>The configuration file starts with the project name, followed by the optional builder configuration, and then the fully-specified configuration which can either be initially blank and generated by the builder using "</w:t>
+      </w:r>
+      <w:proofErr w:type="spellStart"/>
+      <w:r>
+        <w:t>walltowall</w:t>
+      </w:r>
+      <w:proofErr w:type="spellEnd"/>
+      <w:r>
+        <w:t xml:space="preserve"> build", or written manually if not using a builder.</w:t>
       </w:r>
     </w:p>
     <w:p>
@@ -1183,7 +1277,15 @@
         <w:pStyle w:val="Code"/>
       </w:pPr>
       <w:r>
-        <w:t xml:space="preserve">    "project_name": &lt;project name&gt;,</w:t>
+        <w:t xml:space="preserve">    "</w:t>
+      </w:r>
+      <w:proofErr w:type="spellStart"/>
+      <w:r>
+        <w:t>project_name</w:t>
+      </w:r>
+      <w:proofErr w:type="spellEnd"/>
+      <w:r>
+        <w:t>": &lt;project name&gt;,</w:t>
       </w:r>
     </w:p>
     <w:p>
@@ -1369,31 +1471,71 @@
         <w:pStyle w:val="Code"/>
       </w:pPr>
       <w:r>
-        <w:t xml:space="preserve">        "type": "casfri",</w:t>
-      </w:r>
-    </w:p>
-    <w:p>
-      <w:pPr>
-        <w:pStyle w:val="Code"/>
-      </w:pPr>
-      <w:r>
-        <w:t xml:space="preserve">        "casfri_data": "../00_preprocessing/casfri_data/processed/YT03",</w:t>
-      </w:r>
-    </w:p>
-    <w:p>
-      <w:pPr>
-        <w:pStyle w:val="Code"/>
-      </w:pPr>
-      <w:r>
-        <w:t xml:space="preserve">        "other_data": "../00_preprocessing",</w:t>
-      </w:r>
-    </w:p>
-    <w:p>
-      <w:pPr>
-        <w:pStyle w:val="Code"/>
-      </w:pPr>
-      <w:r>
-        <w:t xml:space="preserve">        "yield_table": "../00_preprocessing/</w:t>
+        <w:t xml:space="preserve">        "type": "</w:t>
+      </w:r>
+      <w:proofErr w:type="spellStart"/>
+      <w:r>
+        <w:t>casfri</w:t>
+      </w:r>
+      <w:proofErr w:type="spellEnd"/>
+      <w:r>
+        <w:t>",</w:t>
+      </w:r>
+    </w:p>
+    <w:p>
+      <w:pPr>
+        <w:pStyle w:val="Code"/>
+      </w:pPr>
+      <w:r>
+        <w:t xml:space="preserve">        "</w:t>
+      </w:r>
+      <w:proofErr w:type="spellStart"/>
+      <w:r>
+        <w:t>casfri_data</w:t>
+      </w:r>
+      <w:proofErr w:type="spellEnd"/>
+      <w:r>
+        <w:t>": "../00_preprocessing/</w:t>
+      </w:r>
+      <w:proofErr w:type="spellStart"/>
+      <w:r>
+        <w:t>casfri_data</w:t>
+      </w:r>
+      <w:proofErr w:type="spellEnd"/>
+      <w:r>
+        <w:t>/processed/YT03",</w:t>
+      </w:r>
+    </w:p>
+    <w:p>
+      <w:pPr>
+        <w:pStyle w:val="Code"/>
+      </w:pPr>
+      <w:r>
+        <w:t xml:space="preserve">        "</w:t>
+      </w:r>
+      <w:proofErr w:type="spellStart"/>
+      <w:r>
+        <w:t>other_data</w:t>
+      </w:r>
+      <w:proofErr w:type="spellEnd"/>
+      <w:r>
+        <w:t>": "../00_preprocessing",</w:t>
+      </w:r>
+    </w:p>
+    <w:p>
+      <w:pPr>
+        <w:pStyle w:val="Code"/>
+      </w:pPr>
+      <w:r>
+        <w:t xml:space="preserve">        "</w:t>
+      </w:r>
+      <w:proofErr w:type="spellStart"/>
+      <w:r>
+        <w:t>yield_table</w:t>
+      </w:r>
+      <w:proofErr w:type="spellEnd"/>
+      <w:r>
+        <w:t>": "../00_preprocessing/</w:t>
       </w:r>
       <w:r>
         <w:t>aspatial/</w:t>
@@ -1407,21 +1549,42 @@
         <w:pStyle w:val="Code"/>
       </w:pPr>
       <w:r>
-        <w:t xml:space="preserve">        "dm_xls": "../00_preprocessing/</w:t>
+        <w:t xml:space="preserve">        "</w:t>
+      </w:r>
+      <w:proofErr w:type="spellStart"/>
+      <w:r>
+        <w:t>dm_xls</w:t>
+      </w:r>
+      <w:proofErr w:type="spellEnd"/>
+      <w:r>
+        <w:t>": "../00_preprocessing/</w:t>
       </w:r>
       <w:r>
         <w:t>aspatial/</w:t>
       </w:r>
-      <w:r>
-        <w:t>archive_index/casfri_dms.xlsx",</w:t>
-      </w:r>
-    </w:p>
-    <w:p>
-      <w:pPr>
-        <w:pStyle w:val="Code"/>
-      </w:pPr>
-      <w:r>
-        <w:t xml:space="preserve">        "aidb": "../00_preprocessing/</w:t>
+      <w:proofErr w:type="spellStart"/>
+      <w:r>
+        <w:t>archive_index</w:t>
+      </w:r>
+      <w:proofErr w:type="spellEnd"/>
+      <w:r>
+        <w:t>/casfri_dms.xlsx",</w:t>
+      </w:r>
+    </w:p>
+    <w:p>
+      <w:pPr>
+        <w:pStyle w:val="Code"/>
+      </w:pPr>
+      <w:r>
+        <w:t xml:space="preserve">        "</w:t>
+      </w:r>
+      <w:proofErr w:type="spellStart"/>
+      <w:r>
+        <w:t>aidb</w:t>
+      </w:r>
+      <w:proofErr w:type="spellEnd"/>
+      <w:r>
+        <w:t>": "../00_preprocessing/</w:t>
       </w:r>
       <w:r>
         <w:t>aspatial/</w:t>
@@ -1435,7 +1598,15 @@
         <w:pStyle w:val="Code"/>
       </w:pPr>
       <w:r>
-        <w:t xml:space="preserve">        "age_distribution": "../../00_preprocessing/</w:t>
+        <w:t xml:space="preserve">        "</w:t>
+      </w:r>
+      <w:proofErr w:type="spellStart"/>
+      <w:r>
+        <w:t>age_distribution</w:t>
+      </w:r>
+      <w:proofErr w:type="spellEnd"/>
+      <w:r>
+        <w:t>": "../../00_preprocessing/</w:t>
       </w:r>
       <w:r>
         <w:t>aspatial</w:t>
@@ -1457,15 +1628,39 @@
         <w:pStyle w:val="Code"/>
       </w:pPr>
       <w:r>
-        <w:t xml:space="preserve">            "age_distribution": "rollback/age_distribution.json",</w:t>
-      </w:r>
-    </w:p>
-    <w:p>
-      <w:pPr>
-        <w:pStyle w:val="Code"/>
-      </w:pPr>
-      <w:r>
-        <w:t xml:space="preserve">            "inventory_year": 2022</w:t>
+        <w:t xml:space="preserve">            "</w:t>
+      </w:r>
+      <w:proofErr w:type="spellStart"/>
+      <w:r>
+        <w:t>age_distribution</w:t>
+      </w:r>
+      <w:proofErr w:type="spellEnd"/>
+      <w:r>
+        <w:t>": "rollback/</w:t>
+      </w:r>
+      <w:proofErr w:type="spellStart"/>
+      <w:r>
+        <w:t>age_distribution.json</w:t>
+      </w:r>
+      <w:proofErr w:type="spellEnd"/>
+      <w:r>
+        <w:t>",</w:t>
+      </w:r>
+    </w:p>
+    <w:p>
+      <w:pPr>
+        <w:pStyle w:val="Code"/>
+      </w:pPr>
+      <w:r>
+        <w:t xml:space="preserve">            "</w:t>
+      </w:r>
+      <w:proofErr w:type="spellStart"/>
+      <w:r>
+        <w:t>inventory_year</w:t>
+      </w:r>
+      <w:proofErr w:type="spellEnd"/>
+      <w:r>
+        <w:t>": 2022</w:t>
       </w:r>
     </w:p>
     <w:p>
@@ -1577,12 +1772,28 @@
         <w:pStyle w:val="Code"/>
       </w:pPr>
       <w:r>
-        <w:t>[optional] "lookup_table": &lt;path to csv file&gt;</w:t>
-      </w:r>
-    </w:p>
-    <w:p>
-      <w:r>
-        <w:t>The lookup table replaces original pixel or attribute values with new ones. For rasters, the first column is the pixel value, and subsequent columns are the attributes. For vectors, the columns are paired up; the first column in each pair is named after the attribute to replace and contains the original values, and the second column’s name doesn’t matter and contains the values to substitute.</w:t>
+        <w:t>[optional] "</w:t>
+      </w:r>
+      <w:proofErr w:type="spellStart"/>
+      <w:r>
+        <w:t>lookup_table</w:t>
+      </w:r>
+      <w:proofErr w:type="spellEnd"/>
+      <w:r>
+        <w:t>": &lt;path to csv file&gt;</w:t>
+      </w:r>
+    </w:p>
+    <w:p>
+      <w:r>
+        <w:t xml:space="preserve">The lookup table replaces original pixel or attribute values with new ones. For </w:t>
+      </w:r>
+      <w:proofErr w:type="spellStart"/>
+      <w:r>
+        <w:t>rasters</w:t>
+      </w:r>
+      <w:proofErr w:type="spellEnd"/>
+      <w:r>
+        <w:t>, the first column is the pixel value, and subsequent columns are the attributes. For vectors, the columns are paired up; the first column in each pair is named after the attribute to replace and contains the original values, and the second column’s name doesn’t matter and contains the values to substitute.</w:t>
       </w:r>
     </w:p>
     <w:p>
@@ -1623,13 +1834,26 @@
         <w:pStyle w:val="Code"/>
       </w:pPr>
       <w:r>
-        <w:t xml:space="preserve">    "aidb": &lt;</w:t>
+        <w:t xml:space="preserve">    "</w:t>
+      </w:r>
+      <w:proofErr w:type="spellStart"/>
+      <w:r>
+        <w:t>aidb</w:t>
+      </w:r>
+      <w:proofErr w:type="spellEnd"/>
+      <w:r>
+        <w:t>": &lt;</w:t>
       </w:r>
       <w:r>
         <w:t xml:space="preserve">path to </w:t>
       </w:r>
-      <w:r>
-        <w:t>ArchiveIndex database (AIDB)</w:t>
+      <w:proofErr w:type="spellStart"/>
+      <w:r>
+        <w:t>ArchiveIndex</w:t>
+      </w:r>
+      <w:proofErr w:type="spellEnd"/>
+      <w:r>
+        <w:t xml:space="preserve"> database (AIDB)</w:t>
       </w:r>
       <w:r>
         <w:t>&gt;,</w:t>
@@ -1640,15 +1864,31 @@
         <w:pStyle w:val="Code"/>
       </w:pPr>
       <w:r>
-        <w:t xml:space="preserve">    "yield_table": &lt;path to yield table&gt;,</w:t>
-      </w:r>
-    </w:p>
-    <w:p>
-      <w:pPr>
-        <w:pStyle w:val="Code"/>
-      </w:pPr>
-      <w:r>
-        <w:t xml:space="preserve">    "yield_interval": &lt;yield table </w:t>
+        <w:t xml:space="preserve">    "</w:t>
+      </w:r>
+      <w:proofErr w:type="spellStart"/>
+      <w:r>
+        <w:t>yield_table</w:t>
+      </w:r>
+      <w:proofErr w:type="spellEnd"/>
+      <w:r>
+        <w:t>": &lt;path to yield table&gt;,</w:t>
+      </w:r>
+    </w:p>
+    <w:p>
+      <w:pPr>
+        <w:pStyle w:val="Code"/>
+      </w:pPr>
+      <w:r>
+        <w:t xml:space="preserve">    "</w:t>
+      </w:r>
+      <w:proofErr w:type="spellStart"/>
+      <w:r>
+        <w:t>yield_interval</w:t>
+      </w:r>
+      <w:proofErr w:type="spellEnd"/>
+      <w:r>
+        <w:t xml:space="preserve">": &lt;yield table </w:t>
       </w:r>
       <w:r>
         <w:t>age/volume</w:t>
@@ -1670,7 +1910,15 @@
     </w:p>
     <w:p>
       <w:r>
-        <w:t>Classifiers are what link the yield table to the spatial landscape. They are configured with at least a layer definition for the spatial component, and by default the walltowall script will attempt to match the spatial layer to the yield table, or the corresponding yield column and even a separate file containing all possible classifier values can be configured explicitly.</w:t>
+        <w:t xml:space="preserve">Classifiers are what link the yield table to the spatial landscape. They are configured with at least a layer definition for the spatial component, and by default the </w:t>
+      </w:r>
+      <w:proofErr w:type="spellStart"/>
+      <w:r>
+        <w:t>walltowall</w:t>
+      </w:r>
+      <w:proofErr w:type="spellEnd"/>
+      <w:r>
+        <w:t xml:space="preserve"> script will attempt to match the spatial layer to the yield table, or the corresponding yield column and even a separate file containing all possible classifier values can be configured explicitly.</w:t>
       </w:r>
     </w:p>
     <w:p>
@@ -1715,8 +1963,13 @@
       <w:r>
         <w:t xml:space="preserve">            [optional] "</w:t>
       </w:r>
-      <w:r>
-        <w:t>values_path": &lt;f</w:t>
+      <w:proofErr w:type="spellStart"/>
+      <w:r>
+        <w:t>values_path</w:t>
+      </w:r>
+      <w:proofErr w:type="spellEnd"/>
+      <w:r>
+        <w:t>": &lt;f</w:t>
       </w:r>
       <w:r>
         <w:t>ile with classifier values; default: use yield table</w:t>
@@ -1733,7 +1986,15 @@
         <w:pStyle w:val="Code"/>
       </w:pPr>
       <w:r>
-        <w:t xml:space="preserve">            [optional] "values_col":</w:t>
+        <w:t xml:space="preserve">            [optional] "</w:t>
+      </w:r>
+      <w:proofErr w:type="spellStart"/>
+      <w:r>
+        <w:t>values_col</w:t>
+      </w:r>
+      <w:proofErr w:type="spellEnd"/>
+      <w:r>
+        <w:t>":</w:t>
       </w:r>
       <w:r>
         <w:t xml:space="preserve"> </w:t>
@@ -1745,8 +2006,13 @@
         <w:t>#</w:t>
       </w:r>
       <w:r>
-        <w:t xml:space="preserve"> in values_path</w:t>
-      </w:r>
+        <w:t xml:space="preserve"> in </w:t>
+      </w:r>
+      <w:proofErr w:type="spellStart"/>
+      <w:r>
+        <w:t>values_path</w:t>
+      </w:r>
+      <w:proofErr w:type="spellEnd"/>
       <w:r>
         <w:t xml:space="preserve">; default: </w:t>
       </w:r>
@@ -1801,7 +2067,15 @@
         <w:pStyle w:val="Code"/>
       </w:pPr>
       <w:r>
-        <w:t xml:space="preserve">            [optional] "yield_col": &lt;column name/# in yield </w:t>
+        <w:t xml:space="preserve">            [optional] "</w:t>
+      </w:r>
+      <w:proofErr w:type="spellStart"/>
+      <w:r>
+        <w:t>yield_col</w:t>
+      </w:r>
+      <w:proofErr w:type="spellEnd"/>
+      <w:r>
+        <w:t xml:space="preserve">": &lt;column name/# in yield </w:t>
       </w:r>
       <w:r>
         <w:t>table; default:</w:t>
@@ -1810,7 +2084,23 @@
         <w:t xml:space="preserve"> </w:t>
       </w:r>
       <w:r>
-        <w:t xml:space="preserve">use values_col if values_path is </w:t>
+        <w:t xml:space="preserve">use </w:t>
+      </w:r>
+      <w:proofErr w:type="spellStart"/>
+      <w:r>
+        <w:t>values_col</w:t>
+      </w:r>
+      <w:proofErr w:type="spellEnd"/>
+      <w:r>
+        <w:t xml:space="preserve"> if </w:t>
+      </w:r>
+      <w:proofErr w:type="spellStart"/>
+      <w:r>
+        <w:t>values_path</w:t>
+      </w:r>
+      <w:proofErr w:type="spellEnd"/>
+      <w:r>
+        <w:t xml:space="preserve"> is </w:t>
       </w:r>
     </w:p>
     <w:p>
@@ -1831,8 +2121,13 @@
         <w:ind w:left="720" w:firstLine="720"/>
       </w:pPr>
       <w:r>
-        <w:t>values are a subset of values from values_path</w:t>
-      </w:r>
+        <w:t xml:space="preserve">values are a subset of values from </w:t>
+      </w:r>
+      <w:proofErr w:type="spellStart"/>
+      <w:r>
+        <w:t>values_path</w:t>
+      </w:r>
+      <w:proofErr w:type="spellEnd"/>
       <w:r>
         <w:t>&gt;</w:t>
       </w:r>
@@ -1869,7 +2164,23 @@
         <w:pStyle w:val="Code"/>
       </w:pPr>
       <w:r>
-        <w:t xml:space="preserve">    "resolution": &lt;pixel resolution in degrees lat/lon&gt;,</w:t>
+        <w:t xml:space="preserve">    "resolution": &lt;pixel resolution in degrees </w:t>
+      </w:r>
+      <w:proofErr w:type="spellStart"/>
+      <w:r>
+        <w:t>lat</w:t>
+      </w:r>
+      <w:proofErr w:type="spellEnd"/>
+      <w:r>
+        <w:t>/</w:t>
+      </w:r>
+      <w:proofErr w:type="spellStart"/>
+      <w:r>
+        <w:t>lon</w:t>
+      </w:r>
+      <w:proofErr w:type="spellEnd"/>
+      <w:r>
+        <w:t>&gt;,</w:t>
       </w:r>
     </w:p>
     <w:p>
@@ -1882,13 +2193,29 @@
     </w:p>
     <w:p>
       <w:r>
-        <w:t xml:space="preserve">The bounding box defines the simulation area; nodata pixels in the bounding box are propagated to all other spatial layers. If the bounding box is not </w:t>
+        <w:t xml:space="preserve">The bounding box defines the simulation area; </w:t>
+      </w:r>
+      <w:proofErr w:type="spellStart"/>
+      <w:r>
+        <w:t>nodata</w:t>
+      </w:r>
+      <w:proofErr w:type="spellEnd"/>
+      <w:r>
+        <w:t xml:space="preserve"> pixels in the bounding box are propagated to all other spatial layers. If the bounding box is not </w:t>
       </w:r>
       <w:r>
         <w:t>configured</w:t>
       </w:r>
       <w:r>
-        <w:t>, the "initial_age" layer is used.</w:t>
+        <w:t>, the "</w:t>
+      </w:r>
+      <w:proofErr w:type="spellStart"/>
+      <w:r>
+        <w:t>initial_age</w:t>
+      </w:r>
+      <w:proofErr w:type="spellEnd"/>
+      <w:r>
+        <w:t>" layer is used.</w:t>
       </w:r>
     </w:p>
     <w:p>
@@ -1899,7 +2226,15 @@
         <w:t xml:space="preserve">    </w:t>
       </w:r>
       <w:r>
-        <w:t xml:space="preserve">"bounding_box": </w:t>
+        <w:t>"</w:t>
+      </w:r>
+      <w:proofErr w:type="spellStart"/>
+      <w:r>
+        <w:t>bounding_box</w:t>
+      </w:r>
+      <w:proofErr w:type="spellEnd"/>
+      <w:r>
+        <w:t xml:space="preserve">": </w:t>
       </w:r>
       <w:r>
         <w:t>&lt;</w:t>
@@ -2017,7 +2352,15 @@
         <w:pStyle w:val="Code"/>
       </w:pPr>
       <w:r>
-        <w:t xml:space="preserve">            [optional] "disturbance_type": &lt;specific </w:t>
+        <w:t xml:space="preserve">            [optional] "</w:t>
+      </w:r>
+      <w:proofErr w:type="spellStart"/>
+      <w:r>
+        <w:t>disturbance_type</w:t>
+      </w:r>
+      <w:proofErr w:type="spellEnd"/>
+      <w:r>
+        <w:t xml:space="preserve">": &lt;specific </w:t>
       </w:r>
       <w:r>
         <w:t>disturbance</w:t>
@@ -2052,15 +2395,31 @@
         <w:t>search</w:t>
       </w:r>
       <w:r>
-        <w:t xml:space="preserve"> for the first attribute where all the values appear in tblDisturbanceTypeDefault in the AIDB.</w:t>
-      </w:r>
-    </w:p>
-    <w:p>
-      <w:pPr>
-        <w:pStyle w:val="Code"/>
-      </w:pPr>
-      <w:r>
-        <w:t xml:space="preserve">            [optional] "age_after": &lt;specific age after, or name of attribute containing reset age&gt;</w:t>
+        <w:t xml:space="preserve"> for the first attribute where all the values appear in </w:t>
+      </w:r>
+      <w:proofErr w:type="spellStart"/>
+      <w:r>
+        <w:t>tblDisturbanceTypeDefault</w:t>
+      </w:r>
+      <w:proofErr w:type="spellEnd"/>
+      <w:r>
+        <w:t xml:space="preserve"> in the AIDB.</w:t>
+      </w:r>
+    </w:p>
+    <w:p>
+      <w:pPr>
+        <w:pStyle w:val="Code"/>
+      </w:pPr>
+      <w:r>
+        <w:t xml:space="preserve">            [optional] "</w:t>
+      </w:r>
+      <w:proofErr w:type="spellStart"/>
+      <w:r>
+        <w:t>age_after</w:t>
+      </w:r>
+      <w:proofErr w:type="spellEnd"/>
+      <w:r>
+        <w:t>": &lt;specific age after, or name of attribute containing reset age&gt;</w:t>
       </w:r>
     </w:p>
     <w:p>
@@ -2068,16 +2427,64 @@
         <w:ind w:left="1440"/>
       </w:pPr>
       <w:r>
-        <w:t xml:space="preserve">If age_after is not specified, wall-to-wall will search for an attribute named "age_after" or fall back to no transition rule if not found. </w:t>
-      </w:r>
-      <w:r>
-        <w:t xml:space="preserve">If age_after or regen_delay are </w:t>
+        <w:t xml:space="preserve">If </w:t>
+      </w:r>
+      <w:proofErr w:type="spellStart"/>
+      <w:r>
+        <w:t>age_after</w:t>
+      </w:r>
+      <w:proofErr w:type="spellEnd"/>
+      <w:r>
+        <w:t xml:space="preserve"> is not specified, wall-to-wall will search for an attribute named "</w:t>
+      </w:r>
+      <w:proofErr w:type="spellStart"/>
+      <w:r>
+        <w:t>age_after</w:t>
+      </w:r>
+      <w:proofErr w:type="spellEnd"/>
+      <w:r>
+        <w:t xml:space="preserve">" or fall back to no transition rule if not found. </w:t>
+      </w:r>
+      <w:r>
+        <w:t xml:space="preserve">If </w:t>
+      </w:r>
+      <w:proofErr w:type="spellStart"/>
+      <w:r>
+        <w:t>age_after</w:t>
+      </w:r>
+      <w:proofErr w:type="spellEnd"/>
+      <w:r>
+        <w:t xml:space="preserve"> or </w:t>
+      </w:r>
+      <w:proofErr w:type="spellStart"/>
+      <w:r>
+        <w:t>regen_delay</w:t>
+      </w:r>
+      <w:proofErr w:type="spellEnd"/>
+      <w:r>
+        <w:t xml:space="preserve"> are </w:t>
       </w:r>
       <w:r>
         <w:t>present</w:t>
       </w:r>
       <w:r>
-        <w:t xml:space="preserve">, this causes a transition rule to be attached directly to the disturbance layer. regen_delay can be omitted even if age_after is </w:t>
+        <w:t xml:space="preserve">, this causes a transition rule to be attached directly to the disturbance layer. </w:t>
+      </w:r>
+      <w:proofErr w:type="spellStart"/>
+      <w:r>
+        <w:t>regen_delay</w:t>
+      </w:r>
+      <w:proofErr w:type="spellEnd"/>
+      <w:r>
+        <w:t xml:space="preserve"> can be omitted even if </w:t>
+      </w:r>
+      <w:proofErr w:type="spellStart"/>
+      <w:r>
+        <w:t>age_after</w:t>
+      </w:r>
+      <w:proofErr w:type="spellEnd"/>
+      <w:r>
+        <w:t xml:space="preserve"> is </w:t>
       </w:r>
       <w:r>
         <w:t>present</w:t>
@@ -2092,7 +2499,15 @@
         <w:ind w:left="720" w:firstLine="480"/>
       </w:pPr>
       <w:r>
-        <w:t>[optional] "regen_delay": &lt;specific regen delay, or name of attribute containing regen delay</w:t>
+        <w:t>[optional] "</w:t>
+      </w:r>
+      <w:proofErr w:type="spellStart"/>
+      <w:r>
+        <w:t>regen_delay</w:t>
+      </w:r>
+      <w:proofErr w:type="spellEnd"/>
+      <w:r>
+        <w:t>": &lt;specific regen delay, or name of attribute containing regen delay</w:t>
       </w:r>
       <w:r>
         <w:t xml:space="preserve">; </w:t>
@@ -2115,13 +2530,37 @@
         <w:ind w:left="1440"/>
       </w:pPr>
       <w:r>
-        <w:t xml:space="preserve">If regen_delay is not </w:t>
+        <w:t xml:space="preserve">If </w:t>
+      </w:r>
+      <w:proofErr w:type="spellStart"/>
+      <w:r>
+        <w:t>regen_delay</w:t>
+      </w:r>
+      <w:proofErr w:type="spellEnd"/>
+      <w:r>
+        <w:t xml:space="preserve"> is not </w:t>
       </w:r>
       <w:r>
         <w:t>present</w:t>
       </w:r>
       <w:r>
-        <w:t xml:space="preserve">, wall-to-wall will search for an attribute named "regen_delay" or fall back to no transition rule if not found and age_after is not </w:t>
+        <w:t>, wall-to-wall will search for an attribute named "</w:t>
+      </w:r>
+      <w:proofErr w:type="spellStart"/>
+      <w:r>
+        <w:t>regen_delay</w:t>
+      </w:r>
+      <w:proofErr w:type="spellEnd"/>
+      <w:r>
+        <w:t xml:space="preserve">" or fall back to no transition rule if not found and </w:t>
+      </w:r>
+      <w:proofErr w:type="spellStart"/>
+      <w:r>
+        <w:t>age_after</w:t>
+      </w:r>
+      <w:proofErr w:type="spellEnd"/>
+      <w:r>
+        <w:t xml:space="preserve"> is not </w:t>
       </w:r>
       <w:r>
         <w:t>present</w:t>
@@ -2130,13 +2569,45 @@
         <w:t xml:space="preserve">. </w:t>
       </w:r>
       <w:r>
-        <w:t xml:space="preserve">If age_after or regen_delay are </w:t>
+        <w:t xml:space="preserve">If </w:t>
+      </w:r>
+      <w:proofErr w:type="spellStart"/>
+      <w:r>
+        <w:t>age_after</w:t>
+      </w:r>
+      <w:proofErr w:type="spellEnd"/>
+      <w:r>
+        <w:t xml:space="preserve"> or </w:t>
+      </w:r>
+      <w:proofErr w:type="spellStart"/>
+      <w:r>
+        <w:t>regen_delay</w:t>
+      </w:r>
+      <w:proofErr w:type="spellEnd"/>
+      <w:r>
+        <w:t xml:space="preserve"> are </w:t>
       </w:r>
       <w:r>
         <w:t>present</w:t>
       </w:r>
       <w:r>
-        <w:t>, this causes a transition rule to be attached directly to the disturbance layer. age_after must be configured if regen_delay is</w:t>
+        <w:t xml:space="preserve">, this causes a transition rule to be attached directly to the disturbance layer. </w:t>
+      </w:r>
+      <w:proofErr w:type="spellStart"/>
+      <w:r>
+        <w:t>age_after</w:t>
+      </w:r>
+      <w:proofErr w:type="spellEnd"/>
+      <w:r>
+        <w:t xml:space="preserve"> must be configured if </w:t>
+      </w:r>
+      <w:proofErr w:type="spellStart"/>
+      <w:r>
+        <w:t>regen_delay</w:t>
+      </w:r>
+      <w:proofErr w:type="spellEnd"/>
+      <w:r>
+        <w:t xml:space="preserve"> is</w:t>
       </w:r>
       <w:r>
         <w:t xml:space="preserve"> present</w:t>
@@ -2187,7 +2658,15 @@
         <w:pStyle w:val="Code"/>
       </w:pPr>
       <w:r>
-        <w:t xml:space="preserve">        "age_distribution": &lt;path to age distribution JSON </w:t>
+        <w:t xml:space="preserve">        "</w:t>
+      </w:r>
+      <w:proofErr w:type="spellStart"/>
+      <w:r>
+        <w:t>age_distribution</w:t>
+      </w:r>
+      <w:proofErr w:type="spellEnd"/>
+      <w:r>
+        <w:t xml:space="preserve">": &lt;path to age distribution JSON </w:t>
       </w:r>
       <w:r>
         <w:t xml:space="preserve">or Excel </w:t>
@@ -2201,7 +2680,15 @@
         <w:pStyle w:val="Code"/>
       </w:pPr>
       <w:r>
-        <w:t xml:space="preserve">        "inventory_year": &lt;path to inventory vintage layer or full layer definition, or global </w:t>
+        <w:t xml:space="preserve">        "</w:t>
+      </w:r>
+      <w:proofErr w:type="spellStart"/>
+      <w:r>
+        <w:t>inventory_year</w:t>
+      </w:r>
+      <w:proofErr w:type="spellEnd"/>
+      <w:r>
+        <w:t xml:space="preserve">": &lt;path to inventory vintage layer or full layer definition, or global </w:t>
       </w:r>
     </w:p>
     <w:p>
@@ -2220,7 +2707,15 @@
         <w:pStyle w:val="Code"/>
       </w:pPr>
       <w:r>
-        <w:t xml:space="preserve">        [optional] "rollback_year": &lt;year to roll back to; default: 1990&gt;</w:t>
+        <w:t xml:space="preserve">        [optional] "</w:t>
+      </w:r>
+      <w:proofErr w:type="spellStart"/>
+      <w:r>
+        <w:t>rollback_year</w:t>
+      </w:r>
+      <w:proofErr w:type="spellEnd"/>
+      <w:r>
+        <w:t>": &lt;year to roll back to; default: 1990&gt;</w:t>
       </w:r>
       <w:r>
         <w:t>,</w:t>
@@ -2231,19 +2726,29 @@
         <w:pStyle w:val="Code"/>
       </w:pPr>
       <w:r>
-        <w:t xml:space="preserve">        [optional] "prioritize_disturbances": &lt;true/false, default: false&gt;,</w:t>
-      </w:r>
-    </w:p>
-    <w:p>
-      <w:pPr>
-        <w:pStyle w:val="Code"/>
-      </w:pPr>
-      <w:r>
         <w:t xml:space="preserve">        [optional] "</w:t>
       </w:r>
+      <w:proofErr w:type="spellStart"/>
+      <w:r>
+        <w:t>prioritize_disturbances</w:t>
+      </w:r>
+      <w:proofErr w:type="spellEnd"/>
+      <w:r>
+        <w:t>": &lt;true/false, default: false&gt;,</w:t>
+      </w:r>
+    </w:p>
+    <w:p>
+      <w:pPr>
+        <w:pStyle w:val="Code"/>
+      </w:pPr>
+      <w:r>
+        <w:t xml:space="preserve">        [optional] "</w:t>
+      </w:r>
+      <w:proofErr w:type="spellStart"/>
       <w:r>
         <w:t>single_draw</w:t>
       </w:r>
+      <w:proofErr w:type="spellEnd"/>
       <w:r>
         <w:t>": &lt;true/false, default: false&gt;,</w:t>
       </w:r>
@@ -2255,17 +2760,13 @@
       <w:r>
         <w:t xml:space="preserve">        [optional] "</w:t>
       </w:r>
+      <w:proofErr w:type="spellStart"/>
       <w:r>
         <w:t>establishment_disturbance_type</w:t>
       </w:r>
-      <w:r>
-        <w:t>": &lt;</w:t>
-      </w:r>
-      <w:r>
-        <w:t>default establishment disturbance type name</w:t>
-      </w:r>
-      <w:r>
-        <w:t>&gt;,</w:t>
+      <w:proofErr w:type="spellEnd"/>
+      <w:r>
+        <w:t>": &lt;default establishment disturbance type name&gt;,</w:t>
       </w:r>
     </w:p>
     <w:p>
@@ -2278,17 +2779,13 @@
       <w:r>
         <w:t>[optional] "</w:t>
       </w:r>
+      <w:proofErr w:type="spellStart"/>
       <w:r>
         <w:t>disturbance_order</w:t>
       </w:r>
-      <w:r>
-        <w:t>": &lt;</w:t>
-      </w:r>
-      <w:r>
-        <w:t>path to disturbance order text file</w:t>
-      </w:r>
-      <w:r>
-        <w:t>&gt;</w:t>
+      <w:proofErr w:type="spellEnd"/>
+      <w:r>
+        <w:t>": &lt;path to disturbance order text file&gt;</w:t>
       </w:r>
     </w:p>
     <w:p>
@@ -2336,7 +2833,15 @@
     </w:p>
     <w:p>
       <w:r>
-        <w:t>This configuration uses the CASFRI builder in the wall-to-wall tool to set up the Yukon simulation – for this example, assume that it's stored in a file called yt_casfri.json:</w:t>
+        <w:t xml:space="preserve">This configuration uses the CASFRI builder in the wall-to-wall tool to set up the Yukon simulation – for this example, assume that it's stored in a file called </w:t>
+      </w:r>
+      <w:proofErr w:type="spellStart"/>
+      <w:r>
+        <w:t>yt_casfri.json</w:t>
+      </w:r>
+      <w:proofErr w:type="spellEnd"/>
+      <w:r>
+        <w:t>:</w:t>
       </w:r>
     </w:p>
     <w:p>
@@ -2352,7 +2857,23 @@
         <w:pStyle w:val="Code"/>
       </w:pPr>
       <w:r>
-        <w:t xml:space="preserve">    "project_name": "casfri_yt",</w:t>
+        <w:t xml:space="preserve">    "</w:t>
+      </w:r>
+      <w:proofErr w:type="spellStart"/>
+      <w:r>
+        <w:t>project_name</w:t>
+      </w:r>
+      <w:proofErr w:type="spellEnd"/>
+      <w:r>
+        <w:t>": "</w:t>
+      </w:r>
+      <w:proofErr w:type="spellStart"/>
+      <w:r>
+        <w:t>casfri_yt</w:t>
+      </w:r>
+      <w:proofErr w:type="spellEnd"/>
+      <w:r>
+        <w:t>",</w:t>
       </w:r>
     </w:p>
     <w:p>
@@ -2368,47 +2889,127 @@
         <w:pStyle w:val="Code"/>
       </w:pPr>
       <w:r>
-        <w:t xml:space="preserve">        "type": "casfri",</w:t>
-      </w:r>
-    </w:p>
-    <w:p>
-      <w:pPr>
-        <w:pStyle w:val="Code"/>
-      </w:pPr>
-      <w:r>
-        <w:t xml:space="preserve">        "casfri_data": "../00_preprocessing/casfri_data/processed/YT03",</w:t>
-      </w:r>
-    </w:p>
-    <w:p>
-      <w:pPr>
-        <w:pStyle w:val="Code"/>
-      </w:pPr>
-      <w:r>
-        <w:t xml:space="preserve">        "other_data": "../00_preprocessing/other_data",</w:t>
-      </w:r>
-    </w:p>
-    <w:p>
-      <w:pPr>
-        <w:pStyle w:val="Code"/>
-      </w:pPr>
-      <w:r>
-        <w:t xml:space="preserve">        "yield_table": "../00_preprocessing/yields/afforestation_national/YT_yield_table.csv",</w:t>
-      </w:r>
-    </w:p>
-    <w:p>
-      <w:pPr>
-        <w:pStyle w:val="Code"/>
-      </w:pPr>
-      <w:r>
-        <w:t xml:space="preserve">        "dm_xls": "../00_preprocessing/archive_index/casfri_dms.xlsx",</w:t>
-      </w:r>
-    </w:p>
-    <w:p>
-      <w:pPr>
-        <w:pStyle w:val="Code"/>
-      </w:pPr>
-      <w:r>
-        <w:t xml:space="preserve">        "aidb": "../00_preprocessing/archive_index/casfri_archive_index.mdb",</w:t>
+        <w:t xml:space="preserve">        "type": "</w:t>
+      </w:r>
+      <w:proofErr w:type="spellStart"/>
+      <w:r>
+        <w:t>casfri</w:t>
+      </w:r>
+      <w:proofErr w:type="spellEnd"/>
+      <w:r>
+        <w:t>",</w:t>
+      </w:r>
+    </w:p>
+    <w:p>
+      <w:pPr>
+        <w:pStyle w:val="Code"/>
+      </w:pPr>
+      <w:r>
+        <w:t xml:space="preserve">        "</w:t>
+      </w:r>
+      <w:proofErr w:type="spellStart"/>
+      <w:r>
+        <w:t>casfri_data</w:t>
+      </w:r>
+      <w:proofErr w:type="spellEnd"/>
+      <w:r>
+        <w:t>": "../00_preprocessing/</w:t>
+      </w:r>
+      <w:proofErr w:type="spellStart"/>
+      <w:r>
+        <w:t>casfri_data</w:t>
+      </w:r>
+      <w:proofErr w:type="spellEnd"/>
+      <w:r>
+        <w:t>/processed/YT03",</w:t>
+      </w:r>
+    </w:p>
+    <w:p>
+      <w:pPr>
+        <w:pStyle w:val="Code"/>
+      </w:pPr>
+      <w:r>
+        <w:t xml:space="preserve">        "</w:t>
+      </w:r>
+      <w:proofErr w:type="spellStart"/>
+      <w:r>
+        <w:t>other_data</w:t>
+      </w:r>
+      <w:proofErr w:type="spellEnd"/>
+      <w:r>
+        <w:t>": "../00_preprocessing/</w:t>
+      </w:r>
+      <w:proofErr w:type="spellStart"/>
+      <w:r>
+        <w:t>other_data</w:t>
+      </w:r>
+      <w:proofErr w:type="spellEnd"/>
+      <w:r>
+        <w:t>",</w:t>
+      </w:r>
+    </w:p>
+    <w:p>
+      <w:pPr>
+        <w:pStyle w:val="Code"/>
+      </w:pPr>
+      <w:r>
+        <w:t xml:space="preserve">        "</w:t>
+      </w:r>
+      <w:proofErr w:type="spellStart"/>
+      <w:r>
+        <w:t>yield_table</w:t>
+      </w:r>
+      <w:proofErr w:type="spellEnd"/>
+      <w:r>
+        <w:t>": "../00_preprocessing/yields/afforestation_national/YT_yield_table.csv",</w:t>
+      </w:r>
+    </w:p>
+    <w:p>
+      <w:pPr>
+        <w:pStyle w:val="Code"/>
+      </w:pPr>
+      <w:r>
+        <w:t xml:space="preserve">        "</w:t>
+      </w:r>
+      <w:proofErr w:type="spellStart"/>
+      <w:r>
+        <w:t>dm_xls</w:t>
+      </w:r>
+      <w:proofErr w:type="spellEnd"/>
+      <w:r>
+        <w:t>": "../00_preprocessing/</w:t>
+      </w:r>
+      <w:proofErr w:type="spellStart"/>
+      <w:r>
+        <w:t>archive_index</w:t>
+      </w:r>
+      <w:proofErr w:type="spellEnd"/>
+      <w:r>
+        <w:t>/casfri_dms.xlsx",</w:t>
+      </w:r>
+    </w:p>
+    <w:p>
+      <w:pPr>
+        <w:pStyle w:val="Code"/>
+      </w:pPr>
+      <w:r>
+        <w:t xml:space="preserve">        "</w:t>
+      </w:r>
+      <w:proofErr w:type="spellStart"/>
+      <w:r>
+        <w:t>aidb</w:t>
+      </w:r>
+      <w:proofErr w:type="spellEnd"/>
+      <w:r>
+        <w:t>": "../00_preprocessing/</w:t>
+      </w:r>
+      <w:proofErr w:type="spellStart"/>
+      <w:r>
+        <w:t>archive_index</w:t>
+      </w:r>
+      <w:proofErr w:type="spellEnd"/>
+      <w:r>
+        <w:t>/casfri_archive_index.mdb",</w:t>
       </w:r>
     </w:p>
     <w:p>
@@ -2424,15 +3025,39 @@
         <w:pStyle w:val="Code"/>
       </w:pPr>
       <w:r>
-        <w:t xml:space="preserve">            "age_distribution": "rollback/age_distribution.json",</w:t>
-      </w:r>
-    </w:p>
-    <w:p>
-      <w:pPr>
-        <w:pStyle w:val="Code"/>
-      </w:pPr>
-      <w:r>
-        <w:t xml:space="preserve">            "inventory_year": 2022</w:t>
+        <w:t xml:space="preserve">            "</w:t>
+      </w:r>
+      <w:proofErr w:type="spellStart"/>
+      <w:r>
+        <w:t>age_distribution</w:t>
+      </w:r>
+      <w:proofErr w:type="spellEnd"/>
+      <w:r>
+        <w:t>": "rollback/</w:t>
+      </w:r>
+      <w:proofErr w:type="spellStart"/>
+      <w:r>
+        <w:t>age_distribution.json</w:t>
+      </w:r>
+      <w:proofErr w:type="spellEnd"/>
+      <w:r>
+        <w:t>",</w:t>
+      </w:r>
+    </w:p>
+    <w:p>
+      <w:pPr>
+        <w:pStyle w:val="Code"/>
+      </w:pPr>
+      <w:r>
+        <w:t xml:space="preserve">            "</w:t>
+      </w:r>
+      <w:proofErr w:type="spellStart"/>
+      <w:r>
+        <w:t>inventory_year</w:t>
+      </w:r>
+      <w:proofErr w:type="spellEnd"/>
+      <w:r>
+        <w:t>": 2022</w:t>
       </w:r>
     </w:p>
     <w:p>
@@ -2464,20 +3089,38 @@
       <w:r>
         <w:t xml:space="preserve">After running </w:t>
       </w:r>
+      <w:proofErr w:type="spellStart"/>
       <w:r>
         <w:rPr>
           <w:rStyle w:val="CodeChar"/>
           <w:highlight w:val="lightGray"/>
         </w:rPr>
-        <w:t>walltowall build</w:t>
-      </w:r>
+        <w:t>walltowall</w:t>
+      </w:r>
+      <w:proofErr w:type="spellEnd"/>
       <w:r>
         <w:rPr>
           <w:rStyle w:val="CodeChar"/>
           <w:highlight w:val="lightGray"/>
         </w:rPr>
-        <w:t xml:space="preserve"> yt_casfri.json</w:t>
-      </w:r>
+        <w:t xml:space="preserve"> build</w:t>
+      </w:r>
+      <w:r>
+        <w:rPr>
+          <w:rStyle w:val="CodeChar"/>
+          <w:highlight w:val="lightGray"/>
+        </w:rPr>
+        <w:t xml:space="preserve"> </w:t>
+      </w:r>
+      <w:proofErr w:type="spellStart"/>
+      <w:r>
+        <w:rPr>
+          <w:rStyle w:val="CodeChar"/>
+          <w:highlight w:val="lightGray"/>
+        </w:rPr>
+        <w:t>yt_casfri.json</w:t>
+      </w:r>
+      <w:proofErr w:type="spellEnd"/>
       <w:r>
         <w:t>, the builder fills in the rest of the project details based on some assumptions about the way CASFRI projects are structured:</w:t>
       </w:r>
@@ -2495,7 +3138,23 @@
         <w:pStyle w:val="Code"/>
       </w:pPr>
       <w:r>
-        <w:t xml:space="preserve">    "project_name": "casfri_yt",</w:t>
+        <w:t xml:space="preserve">    "</w:t>
+      </w:r>
+      <w:proofErr w:type="spellStart"/>
+      <w:r>
+        <w:t>project_name</w:t>
+      </w:r>
+      <w:proofErr w:type="spellEnd"/>
+      <w:r>
+        <w:t>": "</w:t>
+      </w:r>
+      <w:proofErr w:type="spellStart"/>
+      <w:r>
+        <w:t>casfri_yt</w:t>
+      </w:r>
+      <w:proofErr w:type="spellEnd"/>
+      <w:r>
+        <w:t>",</w:t>
       </w:r>
     </w:p>
     <w:p>
@@ -2511,47 +3170,127 @@
         <w:pStyle w:val="Code"/>
       </w:pPr>
       <w:r>
-        <w:t xml:space="preserve">        "type": "casfri",</w:t>
-      </w:r>
-    </w:p>
-    <w:p>
-      <w:pPr>
-        <w:pStyle w:val="Code"/>
-      </w:pPr>
-      <w:r>
-        <w:t xml:space="preserve">        "casfri_data": "../00_preprocessing/casfri_data/processed/YT03",</w:t>
-      </w:r>
-    </w:p>
-    <w:p>
-      <w:pPr>
-        <w:pStyle w:val="Code"/>
-      </w:pPr>
-      <w:r>
-        <w:t xml:space="preserve">        "other_data": "../00_preprocessing/other_data",</w:t>
-      </w:r>
-    </w:p>
-    <w:p>
-      <w:pPr>
-        <w:pStyle w:val="Code"/>
-      </w:pPr>
-      <w:r>
-        <w:t xml:space="preserve">        "yield_table": "../00_preprocessing/yields/afforestation_national/YT_yield_table.csv",</w:t>
-      </w:r>
-    </w:p>
-    <w:p>
-      <w:pPr>
-        <w:pStyle w:val="Code"/>
-      </w:pPr>
-      <w:r>
-        <w:t xml:space="preserve">        "dm_xls": "../00_preprocessing/archive_index/casfri_dms.xlsx",</w:t>
-      </w:r>
-    </w:p>
-    <w:p>
-      <w:pPr>
-        <w:pStyle w:val="Code"/>
-      </w:pPr>
-      <w:r>
-        <w:t xml:space="preserve">        "aidb": "../00_preprocessing/archive_index/casfri_archive_index.mdb",</w:t>
+        <w:t xml:space="preserve">        "type": "</w:t>
+      </w:r>
+      <w:proofErr w:type="spellStart"/>
+      <w:r>
+        <w:t>casfri</w:t>
+      </w:r>
+      <w:proofErr w:type="spellEnd"/>
+      <w:r>
+        <w:t>",</w:t>
+      </w:r>
+    </w:p>
+    <w:p>
+      <w:pPr>
+        <w:pStyle w:val="Code"/>
+      </w:pPr>
+      <w:r>
+        <w:t xml:space="preserve">        "</w:t>
+      </w:r>
+      <w:proofErr w:type="spellStart"/>
+      <w:r>
+        <w:t>casfri_data</w:t>
+      </w:r>
+      <w:proofErr w:type="spellEnd"/>
+      <w:r>
+        <w:t>": "../00_preprocessing/</w:t>
+      </w:r>
+      <w:proofErr w:type="spellStart"/>
+      <w:r>
+        <w:t>casfri_data</w:t>
+      </w:r>
+      <w:proofErr w:type="spellEnd"/>
+      <w:r>
+        <w:t>/processed/YT03",</w:t>
+      </w:r>
+    </w:p>
+    <w:p>
+      <w:pPr>
+        <w:pStyle w:val="Code"/>
+      </w:pPr>
+      <w:r>
+        <w:t xml:space="preserve">        "</w:t>
+      </w:r>
+      <w:proofErr w:type="spellStart"/>
+      <w:r>
+        <w:t>other_data</w:t>
+      </w:r>
+      <w:proofErr w:type="spellEnd"/>
+      <w:r>
+        <w:t>": "../00_preprocessing/</w:t>
+      </w:r>
+      <w:proofErr w:type="spellStart"/>
+      <w:r>
+        <w:t>other_data</w:t>
+      </w:r>
+      <w:proofErr w:type="spellEnd"/>
+      <w:r>
+        <w:t>",</w:t>
+      </w:r>
+    </w:p>
+    <w:p>
+      <w:pPr>
+        <w:pStyle w:val="Code"/>
+      </w:pPr>
+      <w:r>
+        <w:t xml:space="preserve">        "</w:t>
+      </w:r>
+      <w:proofErr w:type="spellStart"/>
+      <w:r>
+        <w:t>yield_table</w:t>
+      </w:r>
+      <w:proofErr w:type="spellEnd"/>
+      <w:r>
+        <w:t>": "../00_preprocessing/yields/afforestation_national/YT_yield_table.csv",</w:t>
+      </w:r>
+    </w:p>
+    <w:p>
+      <w:pPr>
+        <w:pStyle w:val="Code"/>
+      </w:pPr>
+      <w:r>
+        <w:t xml:space="preserve">        "</w:t>
+      </w:r>
+      <w:proofErr w:type="spellStart"/>
+      <w:r>
+        <w:t>dm_xls</w:t>
+      </w:r>
+      <w:proofErr w:type="spellEnd"/>
+      <w:r>
+        <w:t>": "../00_preprocessing/</w:t>
+      </w:r>
+      <w:proofErr w:type="spellStart"/>
+      <w:r>
+        <w:t>archive_index</w:t>
+      </w:r>
+      <w:proofErr w:type="spellEnd"/>
+      <w:r>
+        <w:t>/casfri_dms.xlsx",</w:t>
+      </w:r>
+    </w:p>
+    <w:p>
+      <w:pPr>
+        <w:pStyle w:val="Code"/>
+      </w:pPr>
+      <w:r>
+        <w:t xml:space="preserve">        "</w:t>
+      </w:r>
+      <w:proofErr w:type="spellStart"/>
+      <w:r>
+        <w:t>aidb</w:t>
+      </w:r>
+      <w:proofErr w:type="spellEnd"/>
+      <w:r>
+        <w:t>": "../00_preprocessing/</w:t>
+      </w:r>
+      <w:proofErr w:type="spellStart"/>
+      <w:r>
+        <w:t>archive_index</w:t>
+      </w:r>
+      <w:proofErr w:type="spellEnd"/>
+      <w:r>
+        <w:t>/casfri_archive_index.mdb",</w:t>
       </w:r>
     </w:p>
     <w:p>
@@ -2567,15 +3306,39 @@
         <w:pStyle w:val="Code"/>
       </w:pPr>
       <w:r>
-        <w:t xml:space="preserve">            "age_distribution": "rollback/age_distribution.json",</w:t>
-      </w:r>
-    </w:p>
-    <w:p>
-      <w:pPr>
-        <w:pStyle w:val="Code"/>
-      </w:pPr>
-      <w:r>
-        <w:t xml:space="preserve">            "inventory_year": 2022</w:t>
+        <w:t xml:space="preserve">            "</w:t>
+      </w:r>
+      <w:proofErr w:type="spellStart"/>
+      <w:r>
+        <w:t>age_distribution</w:t>
+      </w:r>
+      <w:proofErr w:type="spellEnd"/>
+      <w:r>
+        <w:t>": "rollback/</w:t>
+      </w:r>
+      <w:proofErr w:type="spellStart"/>
+      <w:r>
+        <w:t>age_distribution.json</w:t>
+      </w:r>
+      <w:proofErr w:type="spellEnd"/>
+      <w:r>
+        <w:t>",</w:t>
+      </w:r>
+    </w:p>
+    <w:p>
+      <w:pPr>
+        <w:pStyle w:val="Code"/>
+      </w:pPr>
+      <w:r>
+        <w:t xml:space="preserve">            "</w:t>
+      </w:r>
+      <w:proofErr w:type="spellStart"/>
+      <w:r>
+        <w:t>inventory_year</w:t>
+      </w:r>
+      <w:proofErr w:type="spellEnd"/>
+      <w:r>
+        <w:t>": 2022</w:t>
       </w:r>
     </w:p>
     <w:p>
@@ -2607,23 +3370,55 @@
         <w:pStyle w:val="Code"/>
       </w:pPr>
       <w:r>
-        <w:t xml:space="preserve">    "aidb": "../00_preprocessing/archive_index/casfri_archive_index.mdb",</w:t>
-      </w:r>
-    </w:p>
-    <w:p>
-      <w:pPr>
-        <w:pStyle w:val="Code"/>
-      </w:pPr>
-      <w:r>
-        <w:t xml:space="preserve">    "yield_table": "../00_preprocessing/yields/afforestation_national/YT_yield_table.csv",</w:t>
-      </w:r>
-    </w:p>
-    <w:p>
-      <w:pPr>
-        <w:pStyle w:val="Code"/>
-      </w:pPr>
-      <w:r>
-        <w:t xml:space="preserve">    "yield_interval": 10,</w:t>
+        <w:t xml:space="preserve">    "</w:t>
+      </w:r>
+      <w:proofErr w:type="spellStart"/>
+      <w:r>
+        <w:t>aidb</w:t>
+      </w:r>
+      <w:proofErr w:type="spellEnd"/>
+      <w:r>
+        <w:t>": "../00_preprocessing/</w:t>
+      </w:r>
+      <w:proofErr w:type="spellStart"/>
+      <w:r>
+        <w:t>archive_index</w:t>
+      </w:r>
+      <w:proofErr w:type="spellEnd"/>
+      <w:r>
+        <w:t>/casfri_archive_index.mdb",</w:t>
+      </w:r>
+    </w:p>
+    <w:p>
+      <w:pPr>
+        <w:pStyle w:val="Code"/>
+      </w:pPr>
+      <w:r>
+        <w:t xml:space="preserve">    "</w:t>
+      </w:r>
+      <w:proofErr w:type="spellStart"/>
+      <w:r>
+        <w:t>yield_table</w:t>
+      </w:r>
+      <w:proofErr w:type="spellEnd"/>
+      <w:r>
+        <w:t>": "../00_preprocessing/yields/afforestation_national/YT_yield_table.csv",</w:t>
+      </w:r>
+    </w:p>
+    <w:p>
+      <w:pPr>
+        <w:pStyle w:val="Code"/>
+      </w:pPr>
+      <w:r>
+        <w:t xml:space="preserve">    "</w:t>
+      </w:r>
+      <w:proofErr w:type="spellStart"/>
+      <w:r>
+        <w:t>yield_interval</w:t>
+      </w:r>
+      <w:proofErr w:type="spellEnd"/>
+      <w:r>
+        <w:t>": 10,</w:t>
       </w:r>
     </w:p>
     <w:p>
@@ -2647,15 +3442,31 @@
         <w:pStyle w:val="Code"/>
       </w:pPr>
       <w:r>
-        <w:t xml:space="preserve">            "layer": "../00_preprocessing/pspu/pspus_2016.shp",</w:t>
-      </w:r>
-    </w:p>
-    <w:p>
-      <w:pPr>
-        <w:pStyle w:val="Code"/>
-      </w:pPr>
-      <w:r>
-        <w:t xml:space="preserve">            "attribute": "Reconcilia"</w:t>
+        <w:t xml:space="preserve">            "layer": "../00_preprocessing/</w:t>
+      </w:r>
+      <w:proofErr w:type="spellStart"/>
+      <w:r>
+        <w:t>pspu</w:t>
+      </w:r>
+      <w:proofErr w:type="spellEnd"/>
+      <w:r>
+        <w:t>/pspus_2016.shp",</w:t>
+      </w:r>
+    </w:p>
+    <w:p>
+      <w:pPr>
+        <w:pStyle w:val="Code"/>
+      </w:pPr>
+      <w:r>
+        <w:t xml:space="preserve">            "attribute": "</w:t>
+      </w:r>
+      <w:proofErr w:type="spellStart"/>
+      <w:r>
+        <w:t>Reconcilia</w:t>
+      </w:r>
+      <w:proofErr w:type="spellEnd"/>
+      <w:r>
+        <w:t>"</w:t>
       </w:r>
     </w:p>
     <w:p>
@@ -2671,7 +3482,15 @@
         <w:pStyle w:val="Code"/>
       </w:pPr>
       <w:r>
-        <w:t xml:space="preserve">        "LeadingSpecies": {</w:t>
+        <w:t xml:space="preserve">        "</w:t>
+      </w:r>
+      <w:proofErr w:type="spellStart"/>
+      <w:r>
+        <w:t>LeadingSpecies</w:t>
+      </w:r>
+      <w:proofErr w:type="spellEnd"/>
+      <w:r>
+        <w:t>": {</w:t>
       </w:r>
     </w:p>
     <w:p>
@@ -2687,7 +3506,23 @@
         <w:pStyle w:val="Code"/>
       </w:pPr>
       <w:r>
-        <w:t xml:space="preserve">            "values_col": "casfri_species_name"</w:t>
+        <w:t xml:space="preserve">            "</w:t>
+      </w:r>
+      <w:proofErr w:type="spellStart"/>
+      <w:r>
+        <w:t>values_col</w:t>
+      </w:r>
+      <w:proofErr w:type="spellEnd"/>
+      <w:r>
+        <w:t>": "</w:t>
+      </w:r>
+      <w:proofErr w:type="spellStart"/>
+      <w:r>
+        <w:t>casfri_species_name</w:t>
+      </w:r>
+      <w:proofErr w:type="spellEnd"/>
+      <w:r>
+        <w:t>"</w:t>
       </w:r>
     </w:p>
     <w:p>
@@ -2719,15 +3554,39 @@
         <w:pStyle w:val="Code"/>
       </w:pPr>
       <w:r>
-        <w:t xml:space="preserve">        "initial_age": "../00_preprocessing/casfri_data/processed/YT03/layer_1/age_2022.tiff",</w:t>
-      </w:r>
-    </w:p>
-    <w:p>
-      <w:pPr>
-        <w:pStyle w:val="Code"/>
-      </w:pPr>
-      <w:r>
-        <w:t xml:space="preserve">        "mean_annual_temperature": "../00_preprocessing/other_data/NAmerica_MAT_1971_2000.tif"</w:t>
+        <w:t xml:space="preserve">        "</w:t>
+      </w:r>
+      <w:proofErr w:type="spellStart"/>
+      <w:r>
+        <w:t>initial_age</w:t>
+      </w:r>
+      <w:proofErr w:type="spellEnd"/>
+      <w:r>
+        <w:t>": "../00_preprocessing/casfri_data/processed/YT03/layer_1/age_2022.tiff",</w:t>
+      </w:r>
+    </w:p>
+    <w:p>
+      <w:pPr>
+        <w:pStyle w:val="Code"/>
+      </w:pPr>
+      <w:r>
+        <w:t xml:space="preserve">        "</w:t>
+      </w:r>
+      <w:proofErr w:type="spellStart"/>
+      <w:r>
+        <w:t>mean_annual_temperature</w:t>
+      </w:r>
+      <w:proofErr w:type="spellEnd"/>
+      <w:r>
+        <w:t>": "../00_preprocessing/</w:t>
+      </w:r>
+      <w:proofErr w:type="spellStart"/>
+      <w:r>
+        <w:t>other_data</w:t>
+      </w:r>
+      <w:proofErr w:type="spellEnd"/>
+      <w:r>
+        <w:t>/NAmerica_MAT_1971_2000.tif"</w:t>
       </w:r>
       <w:r>
         <w:t>,</w:t>
@@ -2738,23 +3597,55 @@
         <w:pStyle w:val="Code"/>
       </w:pPr>
       <w:r>
-        <w:t xml:space="preserve">        "admin_boundary": {</w:t>
-      </w:r>
-    </w:p>
-    <w:p>
-      <w:pPr>
-        <w:pStyle w:val="Code"/>
-      </w:pPr>
-      <w:r>
-        <w:t xml:space="preserve">            "layer": "../00_preprocessing/other_data/pspu/pspus_2016.shp",</w:t>
-      </w:r>
-    </w:p>
-    <w:p>
-      <w:pPr>
-        <w:pStyle w:val="Code"/>
-      </w:pPr>
-      <w:r>
-        <w:t xml:space="preserve">            "attribute": "ProvinceNa"</w:t>
+        <w:t xml:space="preserve">        "</w:t>
+      </w:r>
+      <w:proofErr w:type="spellStart"/>
+      <w:r>
+        <w:t>admin_boundary</w:t>
+      </w:r>
+      <w:proofErr w:type="spellEnd"/>
+      <w:r>
+        <w:t>": {</w:t>
+      </w:r>
+    </w:p>
+    <w:p>
+      <w:pPr>
+        <w:pStyle w:val="Code"/>
+      </w:pPr>
+      <w:r>
+        <w:t xml:space="preserve">            "layer": "../00_preprocessing/</w:t>
+      </w:r>
+      <w:proofErr w:type="spellStart"/>
+      <w:r>
+        <w:t>other_data</w:t>
+      </w:r>
+      <w:proofErr w:type="spellEnd"/>
+      <w:r>
+        <w:t>/</w:t>
+      </w:r>
+      <w:proofErr w:type="spellStart"/>
+      <w:r>
+        <w:t>pspu</w:t>
+      </w:r>
+      <w:proofErr w:type="spellEnd"/>
+      <w:r>
+        <w:t>/pspus_2016.shp",</w:t>
+      </w:r>
+    </w:p>
+    <w:p>
+      <w:pPr>
+        <w:pStyle w:val="Code"/>
+      </w:pPr>
+      <w:r>
+        <w:t xml:space="preserve">            "attribute": "</w:t>
+      </w:r>
+      <w:proofErr w:type="spellStart"/>
+      <w:r>
+        <w:t>ProvinceNa</w:t>
+      </w:r>
+      <w:proofErr w:type="spellEnd"/>
+      <w:r>
+        <w:t>"</w:t>
       </w:r>
     </w:p>
     <w:p>
@@ -2770,15 +3661,39 @@
         <w:pStyle w:val="Code"/>
       </w:pPr>
       <w:r>
-        <w:t xml:space="preserve">        "eco_boundary": {</w:t>
-      </w:r>
-    </w:p>
-    <w:p>
-      <w:pPr>
-        <w:pStyle w:val="Code"/>
-      </w:pPr>
-      <w:r>
-        <w:t xml:space="preserve">            "layer": "../00_preprocessing/other_data/pspu/pspus_2016.shp",</w:t>
+        <w:t xml:space="preserve">        "</w:t>
+      </w:r>
+      <w:proofErr w:type="spellStart"/>
+      <w:r>
+        <w:t>eco_boundary</w:t>
+      </w:r>
+      <w:proofErr w:type="spellEnd"/>
+      <w:r>
+        <w:t>": {</w:t>
+      </w:r>
+    </w:p>
+    <w:p>
+      <w:pPr>
+        <w:pStyle w:val="Code"/>
+      </w:pPr>
+      <w:r>
+        <w:t xml:space="preserve">            "layer": "../00_preprocessing/</w:t>
+      </w:r>
+      <w:proofErr w:type="spellStart"/>
+      <w:r>
+        <w:t>other_data</w:t>
+      </w:r>
+      <w:proofErr w:type="spellEnd"/>
+      <w:r>
+        <w:t>/</w:t>
+      </w:r>
+      <w:proofErr w:type="spellStart"/>
+      <w:r>
+        <w:t>pspu</w:t>
+      </w:r>
+      <w:proofErr w:type="spellEnd"/>
+      <w:r>
+        <w:t>/pspus_2016.shp",</w:t>
       </w:r>
     </w:p>
     <w:p>
@@ -2843,15 +3758,39 @@
         <w:pStyle w:val="Code"/>
       </w:pPr>
       <w:r>
-        <w:t xml:space="preserve">        "age_distribution": "rollback/age_distribution.json",</w:t>
-      </w:r>
-    </w:p>
-    <w:p>
-      <w:pPr>
-        <w:pStyle w:val="Code"/>
-      </w:pPr>
-      <w:r>
-        <w:t xml:space="preserve">        "inventory_year": 2022</w:t>
+        <w:t xml:space="preserve">        "</w:t>
+      </w:r>
+      <w:proofErr w:type="spellStart"/>
+      <w:r>
+        <w:t>age_distribution</w:t>
+      </w:r>
+      <w:proofErr w:type="spellEnd"/>
+      <w:r>
+        <w:t>": "rollback/</w:t>
+      </w:r>
+      <w:proofErr w:type="spellStart"/>
+      <w:r>
+        <w:t>age_distribution.json</w:t>
+      </w:r>
+      <w:proofErr w:type="spellEnd"/>
+      <w:r>
+        <w:t>",</w:t>
+      </w:r>
+    </w:p>
+    <w:p>
+      <w:pPr>
+        <w:pStyle w:val="Code"/>
+      </w:pPr>
+      <w:r>
+        <w:t xml:space="preserve">        "</w:t>
+      </w:r>
+      <w:proofErr w:type="spellStart"/>
+      <w:r>
+        <w:t>inventory_year</w:t>
+      </w:r>
+      <w:proofErr w:type="spellEnd"/>
+      <w:r>
+        <w:t>": 2022</w:t>
       </w:r>
     </w:p>
     <w:p>
@@ -2880,375 +3819,687 @@
       <w:pPr>
         <w:pStyle w:val="Code"/>
       </w:pPr>
+      <w:proofErr w:type="spellStart"/>
       <w:r>
         <w:rPr>
           <w:highlight w:val="lightGray"/>
         </w:rPr>
-        <w:t>walltowall prepare yt_casfri.json</w:t>
-      </w:r>
-    </w:p>
-    <w:p/>
-    <w:p>
-      <w:r>
-        <w:t>This tiles the spatial layers, generates the input database, runs the spatial inventory rollback, generates the rollback input database, and finally configures the GCBM simulation for running.</w:t>
-      </w:r>
-    </w:p>
-    <w:p>
-      <w:r>
-        <w:t>Finally, the simulation can be run either locally or on the cluster (with wall-to-wall correctly configured and tunnels already connected):</w:t>
-      </w:r>
-    </w:p>
-    <w:p>
-      <w:pPr>
-        <w:pStyle w:val="Code"/>
+        <w:t>walltowall</w:t>
+      </w:r>
+      <w:proofErr w:type="spellEnd"/>
+      <w:r>
         <w:rPr>
           <w:highlight w:val="lightGray"/>
         </w:rPr>
-      </w:pPr>
+        <w:t xml:space="preserve"> prepare </w:t>
+      </w:r>
+      <w:proofErr w:type="spellStart"/>
       <w:r>
         <w:rPr>
           <w:highlight w:val="lightGray"/>
         </w:rPr>
-        <w:t>walltowall run local yt_casfri.json</w:t>
-      </w:r>
-    </w:p>
-    <w:p>
-      <w:pPr>
-        <w:pStyle w:val="Code"/>
-      </w:pPr>
-      <w:r>
+        <w:t>yt_casfri.json</w:t>
+      </w:r>
+      <w:proofErr w:type="spellEnd"/>
+    </w:p>
+    <w:p/>
+    <w:p>
+      <w:r>
+        <w:t>This tiles the spatial layers, generates the input database, runs the spatial inventory rollback, generates the rollback input database, and finally configures the GCBM simulation for running.</w:t>
+      </w:r>
+    </w:p>
+    <w:p>
+      <w:r>
+        <w:t>Finally, the simulation can be run either locally or on the cluster (with wall-to-wall correctly configured and tunnels already connected):</w:t>
+      </w:r>
+    </w:p>
+    <w:p>
+      <w:pPr>
+        <w:pStyle w:val="Code"/>
         <w:rPr>
           <w:highlight w:val="lightGray"/>
         </w:rPr>
-        <w:t>walltowall run cluster yt_casfri.json</w:t>
-      </w:r>
-    </w:p>
-    <w:p/>
-    <w:p>
-      <w:pPr>
-        <w:pStyle w:val="Heading3"/>
-      </w:pPr>
-      <w:bookmarkStart w:id="10" w:name="_Toc121822038"/>
-      <w:r>
-        <w:t>Standalone Template</w:t>
-      </w:r>
-      <w:bookmarkEnd w:id="10"/>
-    </w:p>
-    <w:p>
-      <w:r>
-        <w:t>This assumes the same directory structure as the standalone template training project, with the wall-to-wall configuration file located in the root directory, and the input files in the usual locations.</w:t>
-      </w:r>
-    </w:p>
-    <w:p>
-      <w:r>
-        <w:t xml:space="preserve">There is no builder </w:t>
-      </w:r>
-      <w:r>
-        <w:t xml:space="preserve">shortcut </w:t>
-      </w:r>
-      <w:r>
-        <w:t>for this type of custom project, so we skip the builder step and go straight to hand-writing the fully-specified configuration, relying on the defaults to keep everything concise:</w:t>
-      </w:r>
-    </w:p>
-    <w:p>
-      <w:pPr>
-        <w:pStyle w:val="Code"/>
-      </w:pPr>
-      <w:r>
-        <w:t>{</w:t>
-      </w:r>
-    </w:p>
-    <w:p>
-      <w:pPr>
-        <w:pStyle w:val="Code"/>
-      </w:pPr>
-      <w:r>
-        <w:t xml:space="preserve">    "project_name": "standalone_template",</w:t>
-      </w:r>
-    </w:p>
-    <w:p>
-      <w:pPr>
-        <w:pStyle w:val="Code"/>
-      </w:pPr>
-      <w:r>
-        <w:t xml:space="preserve">    "resolution": 0.00025,</w:t>
-      </w:r>
-    </w:p>
-    <w:p>
-      <w:pPr>
-        <w:pStyle w:val="Code"/>
-      </w:pPr>
-      <w:r>
-        <w:t xml:space="preserve">    "aidb": "input_database/ArchiveIndex_Beta_Install.mdb",</w:t>
-      </w:r>
-    </w:p>
-    <w:p>
-      <w:pPr>
-        <w:pStyle w:val="Code"/>
-      </w:pPr>
-      <w:r>
-        <w:t xml:space="preserve">    "yield_table": "input_database/yield.csv",</w:t>
-      </w:r>
-    </w:p>
-    <w:p>
-      <w:pPr>
-        <w:pStyle w:val="Code"/>
-      </w:pPr>
-      <w:r>
-        <w:t xml:space="preserve">    "yield_interval": 10,</w:t>
-      </w:r>
-    </w:p>
-    <w:p>
-      <w:pPr>
-        <w:pStyle w:val="Code"/>
-      </w:pPr>
-      <w:r>
-        <w:t xml:space="preserve">    "classifiers": {</w:t>
-      </w:r>
-    </w:p>
-    <w:p>
-      <w:pPr>
-        <w:pStyle w:val="Code"/>
-      </w:pPr>
-      <w:r>
-        <w:t xml:space="preserve">        "Classifier1": {</w:t>
-      </w:r>
-    </w:p>
-    <w:p>
-      <w:pPr>
-        <w:pStyle w:val="Code"/>
-      </w:pPr>
-      <w:r>
-        <w:t xml:space="preserve">            "layer": "layers/raw/inventory/inventory.shp"</w:t>
-      </w:r>
-    </w:p>
-    <w:p>
-      <w:pPr>
-        <w:pStyle w:val="Code"/>
-      </w:pPr>
-      <w:r>
-        <w:t xml:space="preserve">        },</w:t>
-      </w:r>
-    </w:p>
-    <w:p>
-      <w:pPr>
-        <w:pStyle w:val="Code"/>
-      </w:pPr>
-      <w:r>
-        <w:t xml:space="preserve">        "Classifier2": {</w:t>
-      </w:r>
-    </w:p>
-    <w:p>
-      <w:pPr>
-        <w:pStyle w:val="Code"/>
-      </w:pPr>
-      <w:r>
-        <w:t xml:space="preserve">            "layer": "layers/raw/inventory/inventory.shp"</w:t>
-      </w:r>
-    </w:p>
-    <w:p>
-      <w:pPr>
-        <w:pStyle w:val="Code"/>
-      </w:pPr>
-      <w:r>
-        <w:t xml:space="preserve">        }</w:t>
-      </w:r>
-    </w:p>
-    <w:p>
-      <w:pPr>
-        <w:pStyle w:val="Code"/>
-      </w:pPr>
-      <w:r>
-        <w:t xml:space="preserve">    },</w:t>
-      </w:r>
-    </w:p>
-    <w:p>
-      <w:pPr>
-        <w:pStyle w:val="Code"/>
-      </w:pPr>
-      <w:r>
-        <w:t xml:space="preserve">    "layers": {</w:t>
-      </w:r>
-    </w:p>
-    <w:p>
-      <w:pPr>
-        <w:pStyle w:val="Code"/>
-      </w:pPr>
-      <w:r>
-        <w:t xml:space="preserve">        "initial_age": {</w:t>
-      </w:r>
-    </w:p>
-    <w:p>
-      <w:pPr>
-        <w:pStyle w:val="Code"/>
-      </w:pPr>
-      <w:r>
-        <w:t xml:space="preserve">            "layer": "layers/raw/inventory/inventory.shp",</w:t>
-      </w:r>
-    </w:p>
-    <w:p>
-      <w:pPr>
-        <w:pStyle w:val="Code"/>
-      </w:pPr>
-      <w:r>
-        <w:t xml:space="preserve">            "attribute": "AGE_2010"</w:t>
-      </w:r>
-    </w:p>
-    <w:p>
-      <w:pPr>
-        <w:pStyle w:val="Code"/>
-      </w:pPr>
-      <w:r>
-        <w:t xml:space="preserve">        },</w:t>
-      </w:r>
-    </w:p>
-    <w:p>
-      <w:pPr>
-        <w:pStyle w:val="Code"/>
-      </w:pPr>
-      <w:r>
-        <w:t xml:space="preserve">        "mean_annual_temperature": {</w:t>
-      </w:r>
-    </w:p>
-    <w:p>
-      <w:pPr>
-        <w:pStyle w:val="Code"/>
-      </w:pPr>
-      <w:r>
-        <w:t xml:space="preserve">            "layer": "layers/raw/inventory/inventory.shp",</w:t>
-      </w:r>
-    </w:p>
-    <w:p>
-      <w:pPr>
-        <w:pStyle w:val="Code"/>
-      </w:pPr>
-      <w:r>
-        <w:t xml:space="preserve">            "attribute": "AnnualTemp"</w:t>
-      </w:r>
-    </w:p>
-    <w:p>
-      <w:pPr>
-        <w:pStyle w:val="Code"/>
-      </w:pPr>
-      <w:r>
-        <w:t xml:space="preserve">        }</w:t>
-      </w:r>
-    </w:p>
-    <w:p>
-      <w:pPr>
-        <w:pStyle w:val="Code"/>
-      </w:pPr>
-      <w:r>
-        <w:t xml:space="preserve">    },</w:t>
-      </w:r>
-    </w:p>
-    <w:p>
-      <w:pPr>
-        <w:pStyle w:val="Code"/>
-      </w:pPr>
-      <w:r>
-        <w:t xml:space="preserve">    "disturbances": {</w:t>
-      </w:r>
-    </w:p>
-    <w:p>
-      <w:pPr>
-        <w:pStyle w:val="Code"/>
-      </w:pPr>
-      <w:r>
-        <w:t xml:space="preserve">        "layers/raw/disturbances/disturbances.shp": {</w:t>
-      </w:r>
-    </w:p>
-    <w:p>
-      <w:pPr>
-        <w:pStyle w:val="Code"/>
-      </w:pPr>
-      <w:r>
-        <w:t xml:space="preserve">            "disturbance_type": "dist_type"</w:t>
-      </w:r>
-    </w:p>
-    <w:p>
-      <w:pPr>
-        <w:pStyle w:val="Code"/>
-      </w:pPr>
-      <w:r>
-        <w:t xml:space="preserve">        }</w:t>
-      </w:r>
-    </w:p>
-    <w:p>
-      <w:pPr>
-        <w:pStyle w:val="Code"/>
-      </w:pPr>
-      <w:r>
-        <w:t xml:space="preserve">    }</w:t>
-      </w:r>
-    </w:p>
-    <w:p>
-      <w:pPr>
-        <w:pStyle w:val="Code"/>
-      </w:pPr>
-      <w:r>
-        <w:t>}</w:t>
-      </w:r>
-    </w:p>
-    <w:p/>
-    <w:p>
-      <w:r>
-        <w:lastRenderedPageBreak/>
-        <w:t xml:space="preserve">After the fully-specified project configuration is </w:t>
-      </w:r>
-      <w:r>
-        <w:t>written</w:t>
-      </w:r>
-      <w:r>
-        <w:t>, the project can be prepared by running:</w:t>
-      </w:r>
-    </w:p>
-    <w:p>
-      <w:pPr>
-        <w:pStyle w:val="Code"/>
-      </w:pPr>
+      </w:pPr>
+      <w:proofErr w:type="spellStart"/>
       <w:r>
         <w:rPr>
           <w:highlight w:val="lightGray"/>
         </w:rPr>
-        <w:t>walltowall prepare yt_casfri.json</w:t>
-      </w:r>
-    </w:p>
-    <w:p/>
-    <w:p>
-      <w:r>
-        <w:t>This tiles the spatial layers, generates the input database, runs the spatial inventory rollback, generates the rollback input database, and finally configures the GCBM simulation for running.</w:t>
-      </w:r>
-    </w:p>
-    <w:p>
-      <w:r>
-        <w:t>Finally, the simulation can be run either locally or on the cluster (with wall-to-wall correctly configured and tunnels already connected):</w:t>
-      </w:r>
-    </w:p>
-    <w:p>
-      <w:pPr>
-        <w:pStyle w:val="Code"/>
+        <w:t>walltowall</w:t>
+      </w:r>
+      <w:proofErr w:type="spellEnd"/>
+      <w:r>
         <w:rPr>
           <w:highlight w:val="lightGray"/>
         </w:rPr>
-      </w:pPr>
+        <w:t xml:space="preserve"> run local </w:t>
+      </w:r>
       <w:r>
         <w:rPr>
           <w:highlight w:val="lightGray"/>
         </w:rPr>
-        <w:t>walltowall run local yt_casfri.json</w:t>
-      </w:r>
-    </w:p>
-    <w:p>
-      <w:pPr>
-        <w:pStyle w:val="Code"/>
-      </w:pPr>
+        <w:t>. --</w:t>
+      </w:r>
+      <w:proofErr w:type="spellStart"/>
       <w:r>
         <w:rPr>
           <w:highlight w:val="lightGray"/>
         </w:rPr>
-        <w:t>walltowall run cluster yt_casfri.json</w:t>
-      </w:r>
+        <w:t>config_path</w:t>
+      </w:r>
+      <w:proofErr w:type="spellEnd"/>
+      <w:r>
+        <w:rPr>
+          <w:highlight w:val="lightGray"/>
+        </w:rPr>
+        <w:t xml:space="preserve"> </w:t>
+      </w:r>
+      <w:proofErr w:type="spellStart"/>
+      <w:r>
+        <w:rPr>
+          <w:highlight w:val="lightGray"/>
+        </w:rPr>
+        <w:t>yt_casfri.json</w:t>
+      </w:r>
+      <w:proofErr w:type="spellEnd"/>
+    </w:p>
+    <w:p>
+      <w:pPr>
+        <w:pStyle w:val="Code"/>
+      </w:pPr>
+      <w:proofErr w:type="spellStart"/>
+      <w:r>
+        <w:rPr>
+          <w:highlight w:val="lightGray"/>
+        </w:rPr>
+        <w:t>walltowall</w:t>
+      </w:r>
+      <w:proofErr w:type="spellEnd"/>
+      <w:r>
+        <w:rPr>
+          <w:highlight w:val="lightGray"/>
+        </w:rPr>
+        <w:t xml:space="preserve"> run cluster </w:t>
+      </w:r>
+      <w:r>
+        <w:rPr>
+          <w:highlight w:val="lightGray"/>
+        </w:rPr>
+        <w:t>. --</w:t>
+      </w:r>
+      <w:proofErr w:type="spellStart"/>
+      <w:r>
+        <w:rPr>
+          <w:highlight w:val="lightGray"/>
+        </w:rPr>
+        <w:t>config_path</w:t>
+      </w:r>
+      <w:proofErr w:type="spellEnd"/>
+      <w:r>
+        <w:rPr>
+          <w:highlight w:val="lightGray"/>
+        </w:rPr>
+        <w:t xml:space="preserve"> </w:t>
+      </w:r>
+      <w:proofErr w:type="spellStart"/>
+      <w:r>
+        <w:rPr>
+          <w:highlight w:val="lightGray"/>
+        </w:rPr>
+        <w:t>yt_casfri.json</w:t>
+      </w:r>
+      <w:proofErr w:type="spellEnd"/>
+    </w:p>
+    <w:p/>
+    <w:p>
+      <w:pPr>
+        <w:pStyle w:val="Heading3"/>
+      </w:pPr>
+      <w:bookmarkStart w:id="10" w:name="_Toc121822038"/>
+      <w:r>
+        <w:t>Standalone Template</w:t>
+      </w:r>
+      <w:bookmarkEnd w:id="10"/>
+    </w:p>
+    <w:p>
+      <w:r>
+        <w:t>This assumes the same directory structure as the standalone template training project, with the wall-to-wall configuration file located in the root directory, and the input files in the usual locations.</w:t>
+      </w:r>
+    </w:p>
+    <w:p>
+      <w:r>
+        <w:t xml:space="preserve">There is no builder </w:t>
+      </w:r>
+      <w:r>
+        <w:t xml:space="preserve">shortcut </w:t>
+      </w:r>
+      <w:r>
+        <w:t>for this type of custom project, so we skip the builder step and go straight to hand-writing the fully-specified configuration, relying on the defaults to keep everything concise:</w:t>
+      </w:r>
+    </w:p>
+    <w:p>
+      <w:pPr>
+        <w:pStyle w:val="Code"/>
+      </w:pPr>
+      <w:r>
+        <w:t>{</w:t>
+      </w:r>
+    </w:p>
+    <w:p>
+      <w:pPr>
+        <w:pStyle w:val="Code"/>
+      </w:pPr>
+      <w:r>
+        <w:t xml:space="preserve">    "</w:t>
+      </w:r>
+      <w:proofErr w:type="spellStart"/>
+      <w:r>
+        <w:t>project_name</w:t>
+      </w:r>
+      <w:proofErr w:type="spellEnd"/>
+      <w:r>
+        <w:t>": "</w:t>
+      </w:r>
+      <w:proofErr w:type="spellStart"/>
+      <w:r>
+        <w:t>standalone_template</w:t>
+      </w:r>
+      <w:proofErr w:type="spellEnd"/>
+      <w:r>
+        <w:t>",</w:t>
+      </w:r>
+    </w:p>
+    <w:p>
+      <w:pPr>
+        <w:pStyle w:val="Code"/>
+      </w:pPr>
+      <w:r>
+        <w:t xml:space="preserve">    "resolution": 0.00025,</w:t>
+      </w:r>
+    </w:p>
+    <w:p>
+      <w:pPr>
+        <w:pStyle w:val="Code"/>
+      </w:pPr>
+      <w:r>
+        <w:t xml:space="preserve">    "</w:t>
+      </w:r>
+      <w:proofErr w:type="spellStart"/>
+      <w:r>
+        <w:t>aidb</w:t>
+      </w:r>
+      <w:proofErr w:type="spellEnd"/>
+      <w:r>
+        <w:t>": "</w:t>
+      </w:r>
+      <w:proofErr w:type="spellStart"/>
+      <w:r>
+        <w:t>input_database</w:t>
+      </w:r>
+      <w:proofErr w:type="spellEnd"/>
+      <w:r>
+        <w:t>/ArchiveIndex_Beta_Install.mdb",</w:t>
+      </w:r>
+    </w:p>
+    <w:p>
+      <w:pPr>
+        <w:pStyle w:val="Code"/>
+      </w:pPr>
+      <w:r>
+        <w:t xml:space="preserve">    "</w:t>
+      </w:r>
+      <w:proofErr w:type="spellStart"/>
+      <w:r>
+        <w:t>yield_table</w:t>
+      </w:r>
+      <w:proofErr w:type="spellEnd"/>
+      <w:r>
+        <w:t>": "</w:t>
+      </w:r>
+      <w:proofErr w:type="spellStart"/>
+      <w:r>
+        <w:t>input_database</w:t>
+      </w:r>
+      <w:proofErr w:type="spellEnd"/>
+      <w:r>
+        <w:t>/yield.csv",</w:t>
+      </w:r>
+    </w:p>
+    <w:p>
+      <w:pPr>
+        <w:pStyle w:val="Code"/>
+      </w:pPr>
+      <w:r>
+        <w:t xml:space="preserve">    "</w:t>
+      </w:r>
+      <w:proofErr w:type="spellStart"/>
+      <w:r>
+        <w:t>yield_interval</w:t>
+      </w:r>
+      <w:proofErr w:type="spellEnd"/>
+      <w:r>
+        <w:t>": 10,</w:t>
+      </w:r>
+    </w:p>
+    <w:p>
+      <w:pPr>
+        <w:pStyle w:val="Code"/>
+      </w:pPr>
+      <w:r>
+        <w:t xml:space="preserve">    "classifiers": {</w:t>
+      </w:r>
+    </w:p>
+    <w:p>
+      <w:pPr>
+        <w:pStyle w:val="Code"/>
+      </w:pPr>
+      <w:r>
+        <w:t xml:space="preserve">        "Classifier1": {</w:t>
+      </w:r>
+    </w:p>
+    <w:p>
+      <w:pPr>
+        <w:pStyle w:val="Code"/>
+      </w:pPr>
+      <w:r>
+        <w:t xml:space="preserve">            "layer": "layers/raw/inventory/</w:t>
+      </w:r>
+      <w:proofErr w:type="spellStart"/>
+      <w:r>
+        <w:t>inventory.shp</w:t>
+      </w:r>
+      <w:proofErr w:type="spellEnd"/>
+      <w:r>
+        <w:t>"</w:t>
+      </w:r>
+    </w:p>
+    <w:p>
+      <w:pPr>
+        <w:pStyle w:val="Code"/>
+      </w:pPr>
+      <w:r>
+        <w:t xml:space="preserve">        },</w:t>
+      </w:r>
+    </w:p>
+    <w:p>
+      <w:pPr>
+        <w:pStyle w:val="Code"/>
+      </w:pPr>
+      <w:r>
+        <w:t xml:space="preserve">        "Classifier2": {</w:t>
+      </w:r>
+    </w:p>
+    <w:p>
+      <w:pPr>
+        <w:pStyle w:val="Code"/>
+      </w:pPr>
+      <w:r>
+        <w:t xml:space="preserve">            "layer": "layers/raw/inventory/</w:t>
+      </w:r>
+      <w:proofErr w:type="spellStart"/>
+      <w:r>
+        <w:t>inventory.shp</w:t>
+      </w:r>
+      <w:proofErr w:type="spellEnd"/>
+      <w:r>
+        <w:t>"</w:t>
+      </w:r>
+    </w:p>
+    <w:p>
+      <w:pPr>
+        <w:pStyle w:val="Code"/>
+      </w:pPr>
+      <w:r>
+        <w:t xml:space="preserve">        }</w:t>
+      </w:r>
+    </w:p>
+    <w:p>
+      <w:pPr>
+        <w:pStyle w:val="Code"/>
+      </w:pPr>
+      <w:r>
+        <w:t xml:space="preserve">    },</w:t>
+      </w:r>
+    </w:p>
+    <w:p>
+      <w:pPr>
+        <w:pStyle w:val="Code"/>
+      </w:pPr>
+      <w:r>
+        <w:t xml:space="preserve">    "layers": {</w:t>
+      </w:r>
+    </w:p>
+    <w:p>
+      <w:pPr>
+        <w:pStyle w:val="Code"/>
+      </w:pPr>
+      <w:r>
+        <w:t xml:space="preserve">        "</w:t>
+      </w:r>
+      <w:proofErr w:type="spellStart"/>
+      <w:r>
+        <w:t>initial_age</w:t>
+      </w:r>
+      <w:proofErr w:type="spellEnd"/>
+      <w:r>
+        <w:t>": {</w:t>
+      </w:r>
+    </w:p>
+    <w:p>
+      <w:pPr>
+        <w:pStyle w:val="Code"/>
+      </w:pPr>
+      <w:r>
+        <w:t xml:space="preserve">            "layer": "layers/raw/inventory/</w:t>
+      </w:r>
+      <w:proofErr w:type="spellStart"/>
+      <w:r>
+        <w:t>inventory.shp</w:t>
+      </w:r>
+      <w:proofErr w:type="spellEnd"/>
+      <w:r>
+        <w:t>",</w:t>
+      </w:r>
+    </w:p>
+    <w:p>
+      <w:pPr>
+        <w:pStyle w:val="Code"/>
+      </w:pPr>
+      <w:r>
+        <w:t xml:space="preserve">            "attribute": "AGE_2010"</w:t>
+      </w:r>
+    </w:p>
+    <w:p>
+      <w:pPr>
+        <w:pStyle w:val="Code"/>
+      </w:pPr>
+      <w:r>
+        <w:t xml:space="preserve">        },</w:t>
+      </w:r>
+    </w:p>
+    <w:p>
+      <w:pPr>
+        <w:pStyle w:val="Code"/>
+      </w:pPr>
+      <w:r>
+        <w:t xml:space="preserve">        "</w:t>
+      </w:r>
+      <w:proofErr w:type="spellStart"/>
+      <w:r>
+        <w:t>mean_annual_temperature</w:t>
+      </w:r>
+      <w:proofErr w:type="spellEnd"/>
+      <w:r>
+        <w:t>": {</w:t>
+      </w:r>
+    </w:p>
+    <w:p>
+      <w:pPr>
+        <w:pStyle w:val="Code"/>
+      </w:pPr>
+      <w:r>
+        <w:t xml:space="preserve">            "layer": "layers/raw/inventory/</w:t>
+      </w:r>
+      <w:proofErr w:type="spellStart"/>
+      <w:r>
+        <w:t>inventory.shp</w:t>
+      </w:r>
+      <w:proofErr w:type="spellEnd"/>
+      <w:r>
+        <w:t>",</w:t>
+      </w:r>
+    </w:p>
+    <w:p>
+      <w:pPr>
+        <w:pStyle w:val="Code"/>
+      </w:pPr>
+      <w:r>
+        <w:t xml:space="preserve">            "attribute": "</w:t>
+      </w:r>
+      <w:proofErr w:type="spellStart"/>
+      <w:r>
+        <w:t>AnnualTemp</w:t>
+      </w:r>
+      <w:proofErr w:type="spellEnd"/>
+      <w:r>
+        <w:t>"</w:t>
+      </w:r>
+    </w:p>
+    <w:p>
+      <w:pPr>
+        <w:pStyle w:val="Code"/>
+      </w:pPr>
+      <w:r>
+        <w:t xml:space="preserve">        }</w:t>
+      </w:r>
+    </w:p>
+    <w:p>
+      <w:pPr>
+        <w:pStyle w:val="Code"/>
+      </w:pPr>
+      <w:r>
+        <w:t xml:space="preserve">    },</w:t>
+      </w:r>
+    </w:p>
+    <w:p>
+      <w:pPr>
+        <w:pStyle w:val="Code"/>
+      </w:pPr>
+      <w:r>
+        <w:t xml:space="preserve">    "disturbances": {</w:t>
+      </w:r>
+    </w:p>
+    <w:p>
+      <w:pPr>
+        <w:pStyle w:val="Code"/>
+      </w:pPr>
+      <w:r>
+        <w:t xml:space="preserve">        "layers/raw/disturbances/</w:t>
+      </w:r>
+      <w:proofErr w:type="spellStart"/>
+      <w:r>
+        <w:t>disturbances.shp</w:t>
+      </w:r>
+      <w:proofErr w:type="spellEnd"/>
+      <w:r>
+        <w:t>": {</w:t>
+      </w:r>
+    </w:p>
+    <w:p>
+      <w:pPr>
+        <w:pStyle w:val="Code"/>
+      </w:pPr>
+      <w:r>
+        <w:t xml:space="preserve">            "</w:t>
+      </w:r>
+      <w:proofErr w:type="spellStart"/>
+      <w:r>
+        <w:t>disturbance_type</w:t>
+      </w:r>
+      <w:proofErr w:type="spellEnd"/>
+      <w:r>
+        <w:t>": "</w:t>
+      </w:r>
+      <w:proofErr w:type="spellStart"/>
+      <w:r>
+        <w:t>dist_type</w:t>
+      </w:r>
+      <w:proofErr w:type="spellEnd"/>
+      <w:r>
+        <w:t>"</w:t>
+      </w:r>
+    </w:p>
+    <w:p>
+      <w:pPr>
+        <w:pStyle w:val="Code"/>
+      </w:pPr>
+      <w:r>
+        <w:t xml:space="preserve">        }</w:t>
+      </w:r>
+    </w:p>
+    <w:p>
+      <w:pPr>
+        <w:pStyle w:val="Code"/>
+      </w:pPr>
+      <w:r>
+        <w:t xml:space="preserve">    }</w:t>
+      </w:r>
+    </w:p>
+    <w:p>
+      <w:pPr>
+        <w:pStyle w:val="Code"/>
+      </w:pPr>
+      <w:r>
+        <w:t>}</w:t>
+      </w:r>
+    </w:p>
+    <w:p/>
+    <w:p>
+      <w:r>
+        <w:lastRenderedPageBreak/>
+        <w:t xml:space="preserve">After the fully-specified project configuration is </w:t>
+      </w:r>
+      <w:r>
+        <w:t>written</w:t>
+      </w:r>
+      <w:r>
+        <w:t>, the project can be prepared by running:</w:t>
+      </w:r>
+    </w:p>
+    <w:p>
+      <w:pPr>
+        <w:pStyle w:val="Code"/>
+      </w:pPr>
+      <w:proofErr w:type="spellStart"/>
+      <w:r>
+        <w:rPr>
+          <w:highlight w:val="lightGray"/>
+        </w:rPr>
+        <w:t>walltowall</w:t>
+      </w:r>
+      <w:proofErr w:type="spellEnd"/>
+      <w:r>
+        <w:rPr>
+          <w:highlight w:val="lightGray"/>
+        </w:rPr>
+        <w:t xml:space="preserve"> prepare </w:t>
+      </w:r>
+      <w:proofErr w:type="spellStart"/>
+      <w:r>
+        <w:rPr>
+          <w:highlight w:val="lightGray"/>
+        </w:rPr>
+        <w:t>yt_casfri.json</w:t>
+      </w:r>
+      <w:proofErr w:type="spellEnd"/>
+    </w:p>
+    <w:p/>
+    <w:p>
+      <w:r>
+        <w:t>This tiles the spatial layers, generates the input database, runs the spatial inventory rollback, generates the rollback input database, and finally configures the GCBM simulation for running.</w:t>
+      </w:r>
+    </w:p>
+    <w:p>
+      <w:r>
+        <w:t>Finally, the simulation can be run either locally or on the cluster (with wall-to-wall correctly configured and tunnels already connected):</w:t>
+      </w:r>
+    </w:p>
+    <w:p>
+      <w:pPr>
+        <w:pStyle w:val="Code"/>
+        <w:rPr>
+          <w:highlight w:val="lightGray"/>
+        </w:rPr>
+      </w:pPr>
+      <w:proofErr w:type="spellStart"/>
+      <w:r>
+        <w:rPr>
+          <w:highlight w:val="lightGray"/>
+        </w:rPr>
+        <w:t>walltowall</w:t>
+      </w:r>
+      <w:proofErr w:type="spellEnd"/>
+      <w:r>
+        <w:rPr>
+          <w:highlight w:val="lightGray"/>
+        </w:rPr>
+        <w:t xml:space="preserve"> run local </w:t>
+      </w:r>
+      <w:r>
+        <w:rPr>
+          <w:highlight w:val="lightGray"/>
+        </w:rPr>
+        <w:t>. --</w:t>
+      </w:r>
+      <w:proofErr w:type="spellStart"/>
+      <w:r>
+        <w:rPr>
+          <w:highlight w:val="lightGray"/>
+        </w:rPr>
+        <w:t>config_path</w:t>
+      </w:r>
+      <w:proofErr w:type="spellEnd"/>
+      <w:r>
+        <w:rPr>
+          <w:highlight w:val="lightGray"/>
+        </w:rPr>
+        <w:t xml:space="preserve"> </w:t>
+      </w:r>
+      <w:proofErr w:type="spellStart"/>
+      <w:r>
+        <w:rPr>
+          <w:highlight w:val="lightGray"/>
+        </w:rPr>
+        <w:t>yt_casfri.json</w:t>
+      </w:r>
+      <w:proofErr w:type="spellEnd"/>
+    </w:p>
+    <w:p>
+      <w:pPr>
+        <w:pStyle w:val="Code"/>
+      </w:pPr>
+      <w:proofErr w:type="spellStart"/>
+      <w:r>
+        <w:rPr>
+          <w:highlight w:val="lightGray"/>
+        </w:rPr>
+        <w:t>walltowall</w:t>
+      </w:r>
+      <w:proofErr w:type="spellEnd"/>
+      <w:r>
+        <w:rPr>
+          <w:highlight w:val="lightGray"/>
+        </w:rPr>
+        <w:t xml:space="preserve"> run cluster</w:t>
+      </w:r>
+      <w:r>
+        <w:rPr>
+          <w:highlight w:val="lightGray"/>
+        </w:rPr>
+        <w:t xml:space="preserve"> . --</w:t>
+      </w:r>
+      <w:proofErr w:type="spellStart"/>
+      <w:r>
+        <w:rPr>
+          <w:highlight w:val="lightGray"/>
+        </w:rPr>
+        <w:t>config_path</w:t>
+      </w:r>
+      <w:proofErr w:type="spellEnd"/>
+      <w:r>
+        <w:rPr>
+          <w:highlight w:val="lightGray"/>
+        </w:rPr>
+        <w:t xml:space="preserve"> </w:t>
+      </w:r>
+      <w:proofErr w:type="spellStart"/>
+      <w:r>
+        <w:rPr>
+          <w:highlight w:val="lightGray"/>
+        </w:rPr>
+        <w:t>yt_casfri.json</w:t>
+      </w:r>
+      <w:proofErr w:type="spellEnd"/>
     </w:p>
     <w:p/>
     <w:sectPr>

</xml_diff>

<commit_message>
Disturbance layers now accept a path to a specific lookup table.
Can now use the special keyword "filename" for the "year" part of a disturbance layer in order to force parsing the year from the filename.
</commit_message>
<xml_diff>
--- a/docs/gcbmwalltowall_manual.docx
+++ b/docs/gcbmwalltowall_manual.docx
@@ -1161,10 +1161,7 @@
       </w:r>
       <w:proofErr w:type="spellEnd"/>
       <w:r>
-        <w:t xml:space="preserve"> </w:t>
-      </w:r>
-      <w:r>
-        <w:t>&lt;fully-specified config file path&gt;</w:t>
+        <w:t xml:space="preserve"> &lt;fully-specified config file path&gt;</w:t>
       </w:r>
       <w:r>
         <w:t>]</w:t>
@@ -2330,7 +2327,13 @@
         <w:pStyle w:val="Code"/>
       </w:pPr>
       <w:r>
-        <w:t xml:space="preserve">            [optional] "year": &lt;specific year, or name of attribute containing year&gt;</w:t>
+        <w:t xml:space="preserve">            [optional] "year": &lt;specific year, or name of attribute containing year</w:t>
+      </w:r>
+      <w:r>
+        <w:t>, or "filename"</w:t>
+      </w:r>
+      <w:r>
+        <w:t>&gt;</w:t>
       </w:r>
     </w:p>
     <w:p>
@@ -2338,6 +2341,9 @@
         <w:ind w:left="1440"/>
       </w:pPr>
       <w:r>
+        <w:t xml:space="preserve">If specific year is given or the special keyword "filename" is used, use that exact year or try to parse it from the filename, respectively. </w:t>
+      </w:r>
+      <w:r>
         <w:t>If year is not specified, wall-to-wall will first search for an attribute named "year", then for the first column where all the values</w:t>
       </w:r>
       <w:r>
@@ -2614,6 +2620,17 @@
       </w:r>
       <w:r>
         <w:t>, as there is no sensible default.</w:t>
+      </w:r>
+    </w:p>
+    <w:p>
+      <w:pPr>
+        <w:pStyle w:val="Code"/>
+      </w:pPr>
+      <w:r>
+        <w:t xml:space="preserve">            [optional] </w:t>
+      </w:r>
+      <w:r>
+        <w:t>&lt;other Layer definition items&gt;</w:t>
       </w:r>
     </w:p>
     <w:p>

</xml_diff>

<commit_message>
Updated to support SQLite-format AIDB (cbm_defaults) as well as classic MS Access format.
</commit_message>
<xml_diff>
--- a/docs/gcbmwalltowall_manual.docx
+++ b/docs/gcbmwalltowall_manual.docx
@@ -2220,6 +2220,7 @@
         <w:pStyle w:val="Code"/>
       </w:pPr>
       <w:r>
+        <w:lastRenderedPageBreak/>
         <w:t xml:space="preserve">    </w:t>
       </w:r>
       <w:r>
@@ -2251,7 +2252,6 @@
         <w:pStyle w:val="Heading5"/>
       </w:pPr>
       <w:r>
-        <w:lastRenderedPageBreak/>
         <w:t>Layers</w:t>
       </w:r>
     </w:p>
@@ -2627,10 +2627,7 @@
         <w:pStyle w:val="Code"/>
       </w:pPr>
       <w:r>
-        <w:t xml:space="preserve">            [optional] </w:t>
-      </w:r>
-      <w:r>
-        <w:t>&lt;other Layer definition items&gt;</w:t>
+        <w:t xml:space="preserve">            [optional] &lt;other Layer definition items&gt;</w:t>
       </w:r>
     </w:p>
     <w:p>
@@ -3734,6 +3731,7 @@
         <w:pStyle w:val="Code"/>
       </w:pPr>
       <w:r>
+        <w:lastRenderedPageBreak/>
         <w:t xml:space="preserve">    },</w:t>
       </w:r>
     </w:p>
@@ -3742,7 +3740,6 @@
         <w:pStyle w:val="Code"/>
       </w:pPr>
       <w:r>
-        <w:lastRenderedPageBreak/>
         <w:t xml:space="preserve">    "disturbances": {</w:t>
       </w:r>
     </w:p>
@@ -4031,6 +4028,38 @@
         <w:pStyle w:val="Code"/>
       </w:pPr>
       <w:r>
+        <w:t xml:space="preserve">    "</w:t>
+      </w:r>
+      <w:proofErr w:type="spellStart"/>
+      <w:r>
+        <w:t>start_year</w:t>
+      </w:r>
+      <w:proofErr w:type="spellEnd"/>
+      <w:r>
+        <w:t>": 2010,</w:t>
+      </w:r>
+    </w:p>
+    <w:p>
+      <w:pPr>
+        <w:pStyle w:val="Code"/>
+      </w:pPr>
+      <w:r>
+        <w:t xml:space="preserve">    "</w:t>
+      </w:r>
+      <w:proofErr w:type="spellStart"/>
+      <w:r>
+        <w:t>end_year</w:t>
+      </w:r>
+      <w:proofErr w:type="spellEnd"/>
+      <w:r>
+        <w:t>": 2020,</w:t>
+      </w:r>
+    </w:p>
+    <w:p>
+      <w:pPr>
+        <w:pStyle w:val="Code"/>
+      </w:pPr>
+      <w:r>
         <w:t xml:space="preserve">    "resolution": 0.00025,</w:t>
       </w:r>
     </w:p>
@@ -4331,19 +4360,27 @@
       </w:r>
       <w:proofErr w:type="spellStart"/>
       <w:r>
-        <w:t>disturbance_type</w:t>
-      </w:r>
-      <w:proofErr w:type="spellEnd"/>
-      <w:r>
-        <w:t>": "</w:t>
-      </w:r>
-      <w:proofErr w:type="spellStart"/>
-      <w:r>
-        <w:t>dist_type</w:t>
-      </w:r>
-      <w:proofErr w:type="spellEnd"/>
-      <w:r>
-        <w:t>"</w:t>
+        <w:t>age_after</w:t>
+      </w:r>
+      <w:proofErr w:type="spellEnd"/>
+      <w:r>
+        <w:t>": 0,</w:t>
+      </w:r>
+    </w:p>
+    <w:p>
+      <w:pPr>
+        <w:pStyle w:val="Code"/>
+      </w:pPr>
+      <w:r>
+        <w:t xml:space="preserve">            "</w:t>
+      </w:r>
+      <w:proofErr w:type="spellStart"/>
+      <w:r>
+        <w:t>regen_delay</w:t>
+      </w:r>
+      <w:proofErr w:type="spellEnd"/>
+      <w:r>
+        <w:t>": 0</w:t>
       </w:r>
     </w:p>
     <w:p>
@@ -4359,6 +4396,7 @@
         <w:pStyle w:val="Code"/>
       </w:pPr>
       <w:r>
+        <w:lastRenderedPageBreak/>
         <w:t xml:space="preserve">    }</w:t>
       </w:r>
     </w:p>
@@ -4373,7 +4411,6 @@
     <w:p/>
     <w:p>
       <w:r>
-        <w:lastRenderedPageBreak/>
         <w:t xml:space="preserve">After the fully-specified project configuration is </w:t>
       </w:r>
       <w:r>
@@ -4520,6 +4557,9 @@
     </w:p>
     <w:p/>
     <w:sectPr>
+      <w:headerReference w:type="even" r:id="rId8"/>
+      <w:headerReference w:type="default" r:id="rId9"/>
+      <w:headerReference w:type="first" r:id="rId10"/>
       <w:pgSz w:w="12240" w:h="15840"/>
       <w:pgMar w:top="720" w:right="720" w:bottom="720" w:left="720" w:header="708" w:footer="708" w:gutter="0"/>
       <w:cols w:space="708"/>
@@ -4527,6 +4567,449 @@
     </w:sectPr>
   </w:body>
 </w:document>
+</file>
+
+<file path=word/endnotes.xml><?xml version="1.0" encoding="utf-8"?>
+<w:endnotes xmlns:wpc="http://schemas.microsoft.com/office/word/2010/wordprocessingCanvas" xmlns:cx="http://schemas.microsoft.com/office/drawing/2014/chartex" xmlns:cx1="http://schemas.microsoft.com/office/drawing/2015/9/8/chartex" xmlns:cx2="http://schemas.microsoft.com/office/drawing/2015/10/21/chartex" xmlns:cx3="http://schemas.microsoft.com/office/drawing/2016/5/9/chartex" xmlns:cx4="http://schemas.microsoft.com/office/drawing/2016/5/10/chartex" xmlns:cx5="http://schemas.microsoft.com/office/drawing/2016/5/11/chartex" xmlns:cx6="http://schemas.microsoft.com/office/drawing/2016/5/12/chartex" xmlns:cx7="http://schemas.microsoft.com/office/drawing/2016/5/13/chartex" xmlns:cx8="http://schemas.microsoft.com/office/drawing/2016/5/14/chartex" xmlns:mc="http://schemas.openxmlformats.org/markup-compatibility/2006" xmlns:aink="http://schemas.microsoft.com/office/drawing/2016/ink" xmlns:am3d="http://schemas.microsoft.com/office/drawing/2017/model3d" xmlns:o="urn:schemas-microsoft-com:office:office" xmlns:oel="http://schemas.microsoft.com/office/2019/extlst" xmlns:r="http://schemas.openxmlformats.org/officeDocument/2006/relationships" xmlns:m="http://schemas.openxmlformats.org/officeDocument/2006/math" xmlns:v="urn:schemas-microsoft-com:vml" xmlns:wp14="http://schemas.microsoft.com/office/word/2010/wordprocessingDrawing" xmlns:wp="http://schemas.openxmlformats.org/drawingml/2006/wordprocessingDrawing" xmlns:w10="urn:schemas-microsoft-com:office:word" xmlns:w="http://schemas.openxmlformats.org/wordprocessingml/2006/main" xmlns:w14="http://schemas.microsoft.com/office/word/2010/wordml" xmlns:w15="http://schemas.microsoft.com/office/word/2012/wordml" xmlns:w16cex="http://schemas.microsoft.com/office/word/2018/wordml/cex" xmlns:w16cid="http://schemas.microsoft.com/office/word/2016/wordml/cid" xmlns:w16="http://schemas.microsoft.com/office/word/2018/wordml" xmlns:w16sdtdh="http://schemas.microsoft.com/office/word/2020/wordml/sdtdatahash" xmlns:w16se="http://schemas.microsoft.com/office/word/2015/wordml/symex" xmlns:wpg="http://schemas.microsoft.com/office/word/2010/wordprocessingGroup" xmlns:wpi="http://schemas.microsoft.com/office/word/2010/wordprocessingInk" xmlns:wne="http://schemas.microsoft.com/office/word/2006/wordml" xmlns:wps="http://schemas.microsoft.com/office/word/2010/wordprocessingShape" mc:Ignorable="w14 w15 w16se w16cid w16 w16cex w16sdtdh wp14">
+  <w:endnote w:type="separator" w:id="-1">
+    <w:p>
+      <w:pPr>
+        <w:spacing w:after="0" w:line="240" w:lineRule="auto"/>
+      </w:pPr>
+      <w:r>
+        <w:separator/>
+      </w:r>
+    </w:p>
+  </w:endnote>
+  <w:endnote w:type="continuationSeparator" w:id="0">
+    <w:p>
+      <w:pPr>
+        <w:spacing w:after="0" w:line="240" w:lineRule="auto"/>
+      </w:pPr>
+      <w:r>
+        <w:continuationSeparator/>
+      </w:r>
+    </w:p>
+  </w:endnote>
+</w:endnotes>
+</file>
+
+<file path=word/footnotes.xml><?xml version="1.0" encoding="utf-8"?>
+<w:footnotes xmlns:wpc="http://schemas.microsoft.com/office/word/2010/wordprocessingCanvas" xmlns:cx="http://schemas.microsoft.com/office/drawing/2014/chartex" xmlns:cx1="http://schemas.microsoft.com/office/drawing/2015/9/8/chartex" xmlns:cx2="http://schemas.microsoft.com/office/drawing/2015/10/21/chartex" xmlns:cx3="http://schemas.microsoft.com/office/drawing/2016/5/9/chartex" xmlns:cx4="http://schemas.microsoft.com/office/drawing/2016/5/10/chartex" xmlns:cx5="http://schemas.microsoft.com/office/drawing/2016/5/11/chartex" xmlns:cx6="http://schemas.microsoft.com/office/drawing/2016/5/12/chartex" xmlns:cx7="http://schemas.microsoft.com/office/drawing/2016/5/13/chartex" xmlns:cx8="http://schemas.microsoft.com/office/drawing/2016/5/14/chartex" xmlns:mc="http://schemas.openxmlformats.org/markup-compatibility/2006" xmlns:aink="http://schemas.microsoft.com/office/drawing/2016/ink" xmlns:am3d="http://schemas.microsoft.com/office/drawing/2017/model3d" xmlns:o="urn:schemas-microsoft-com:office:office" xmlns:oel="http://schemas.microsoft.com/office/2019/extlst" xmlns:r="http://schemas.openxmlformats.org/officeDocument/2006/relationships" xmlns:m="http://schemas.openxmlformats.org/officeDocument/2006/math" xmlns:v="urn:schemas-microsoft-com:vml" xmlns:wp14="http://schemas.microsoft.com/office/word/2010/wordprocessingDrawing" xmlns:wp="http://schemas.openxmlformats.org/drawingml/2006/wordprocessingDrawing" xmlns:w10="urn:schemas-microsoft-com:office:word" xmlns:w="http://schemas.openxmlformats.org/wordprocessingml/2006/main" xmlns:w14="http://schemas.microsoft.com/office/word/2010/wordml" xmlns:w15="http://schemas.microsoft.com/office/word/2012/wordml" xmlns:w16cex="http://schemas.microsoft.com/office/word/2018/wordml/cex" xmlns:w16cid="http://schemas.microsoft.com/office/word/2016/wordml/cid" xmlns:w16="http://schemas.microsoft.com/office/word/2018/wordml" xmlns:w16sdtdh="http://schemas.microsoft.com/office/word/2020/wordml/sdtdatahash" xmlns:w16se="http://schemas.microsoft.com/office/word/2015/wordml/symex" xmlns:wpg="http://schemas.microsoft.com/office/word/2010/wordprocessingGroup" xmlns:wpi="http://schemas.microsoft.com/office/word/2010/wordprocessingInk" xmlns:wne="http://schemas.microsoft.com/office/word/2006/wordml" xmlns:wps="http://schemas.microsoft.com/office/word/2010/wordprocessingShape" mc:Ignorable="w14 w15 w16se w16cid w16 w16cex w16sdtdh wp14">
+  <w:footnote w:type="separator" w:id="-1">
+    <w:p>
+      <w:pPr>
+        <w:spacing w:after="0" w:line="240" w:lineRule="auto"/>
+      </w:pPr>
+      <w:r>
+        <w:separator/>
+      </w:r>
+    </w:p>
+  </w:footnote>
+  <w:footnote w:type="continuationSeparator" w:id="0">
+    <w:p>
+      <w:pPr>
+        <w:spacing w:after="0" w:line="240" w:lineRule="auto"/>
+      </w:pPr>
+      <w:r>
+        <w:continuationSeparator/>
+      </w:r>
+    </w:p>
+  </w:footnote>
+</w:footnotes>
+</file>
+
+<file path=word/header1.xml><?xml version="1.0" encoding="utf-8"?>
+<w:hdr xmlns:wpc="http://schemas.microsoft.com/office/word/2010/wordprocessingCanvas" xmlns:cx="http://schemas.microsoft.com/office/drawing/2014/chartex" xmlns:cx1="http://schemas.microsoft.com/office/drawing/2015/9/8/chartex" xmlns:cx2="http://schemas.microsoft.com/office/drawing/2015/10/21/chartex" xmlns:cx3="http://schemas.microsoft.com/office/drawing/2016/5/9/chartex" xmlns:cx4="http://schemas.microsoft.com/office/drawing/2016/5/10/chartex" xmlns:cx5="http://schemas.microsoft.com/office/drawing/2016/5/11/chartex" xmlns:cx6="http://schemas.microsoft.com/office/drawing/2016/5/12/chartex" xmlns:cx7="http://schemas.microsoft.com/office/drawing/2016/5/13/chartex" xmlns:cx8="http://schemas.microsoft.com/office/drawing/2016/5/14/chartex" xmlns:mc="http://schemas.openxmlformats.org/markup-compatibility/2006" xmlns:aink="http://schemas.microsoft.com/office/drawing/2016/ink" xmlns:am3d="http://schemas.microsoft.com/office/drawing/2017/model3d" xmlns:o="urn:schemas-microsoft-com:office:office" xmlns:oel="http://schemas.microsoft.com/office/2019/extlst" xmlns:r="http://schemas.openxmlformats.org/officeDocument/2006/relationships" xmlns:m="http://schemas.openxmlformats.org/officeDocument/2006/math" xmlns:v="urn:schemas-microsoft-com:vml" xmlns:wp14="http://schemas.microsoft.com/office/word/2010/wordprocessingDrawing" xmlns:wp="http://schemas.openxmlformats.org/drawingml/2006/wordprocessingDrawing" xmlns:w10="urn:schemas-microsoft-com:office:word" xmlns:w="http://schemas.openxmlformats.org/wordprocessingml/2006/main" xmlns:w14="http://schemas.microsoft.com/office/word/2010/wordml" xmlns:w15="http://schemas.microsoft.com/office/word/2012/wordml" xmlns:w16cex="http://schemas.microsoft.com/office/word/2018/wordml/cex" xmlns:w16cid="http://schemas.microsoft.com/office/word/2016/wordml/cid" xmlns:w16="http://schemas.microsoft.com/office/word/2018/wordml" xmlns:w16sdtdh="http://schemas.microsoft.com/office/word/2020/wordml/sdtdatahash" xmlns:w16se="http://schemas.microsoft.com/office/word/2015/wordml/symex" xmlns:wpg="http://schemas.microsoft.com/office/word/2010/wordprocessingGroup" xmlns:wpi="http://schemas.microsoft.com/office/word/2010/wordprocessingInk" xmlns:wne="http://schemas.microsoft.com/office/word/2006/wordml" xmlns:wps="http://schemas.microsoft.com/office/word/2010/wordprocessingShape" mc:Ignorable="w14 w15 w16se w16cid w16 w16cex w16sdtdh wp14">
+  <w:p>
+    <w:pPr>
+      <w:pStyle w:val="Header"/>
+    </w:pPr>
+    <w:r>
+      <w:rPr>
+        <w:noProof/>
+      </w:rPr>
+      <mc:AlternateContent>
+        <mc:Choice Requires="wps">
+          <w:drawing>
+            <wp:anchor distT="0" distB="0" distL="0" distR="0" simplePos="0" relativeHeight="251659264" behindDoc="0" locked="0" layoutInCell="1" allowOverlap="1" wp14:anchorId="5C518941" wp14:editId="2BB4BB80">
+              <wp:simplePos x="635" y="635"/>
+              <wp:positionH relativeFrom="page">
+                <wp:align>right</wp:align>
+              </wp:positionH>
+              <wp:positionV relativeFrom="page">
+                <wp:align>top</wp:align>
+              </wp:positionV>
+              <wp:extent cx="443865" cy="443865"/>
+              <wp:effectExtent l="0" t="0" r="0" b="8890"/>
+              <wp:wrapNone/>
+              <wp:docPr id="628144913" name="Text Box 2" descr="UNCLASSIFIED - NON CLASSIFIÉ">
+                <a:extLst xmlns:a="http://schemas.openxmlformats.org/drawingml/2006/main">
+                  <a:ext uri="{5AE41FA2-C0FF-4470-9BD4-5FADCA87CBE2}">
+                    <aclsh:classification xmlns:aclsh="http://schemas.microsoft.com/office/drawing/2020/classificationShape" classificationOutcomeType="hdr"/>
+                  </a:ext>
+                </a:extLst>
+              </wp:docPr>
+              <wp:cNvGraphicFramePr/>
+              <a:graphic xmlns:a="http://schemas.openxmlformats.org/drawingml/2006/main">
+                <a:graphicData uri="http://schemas.microsoft.com/office/word/2010/wordprocessingShape">
+                  <wps:wsp>
+                    <wps:cNvSpPr txBox="1"/>
+                    <wps:spPr>
+                      <a:xfrm>
+                        <a:off x="0" y="0"/>
+                        <a:ext cx="443865" cy="443865"/>
+                      </a:xfrm>
+                      <a:prstGeom prst="rect">
+                        <a:avLst/>
+                      </a:prstGeom>
+                      <a:noFill/>
+                      <a:ln>
+                        <a:noFill/>
+                      </a:ln>
+                    </wps:spPr>
+                    <wps:txbx>
+                      <w:txbxContent>
+                        <w:p>
+                          <w:pPr>
+                            <w:spacing w:after="0"/>
+                            <w:rPr>
+                              <w:rFonts w:ascii="Calibri" w:eastAsia="Calibri" w:hAnsi="Calibri" w:cs="Calibri"/>
+                              <w:noProof/>
+                              <w:color w:val="000000"/>
+                              <w:sz w:val="24"/>
+                              <w:szCs w:val="24"/>
+                            </w:rPr>
+                          </w:pPr>
+                          <w:r>
+                            <w:rPr>
+                              <w:rFonts w:ascii="Calibri" w:eastAsia="Calibri" w:hAnsi="Calibri" w:cs="Calibri"/>
+                              <w:noProof/>
+                              <w:color w:val="000000"/>
+                              <w:sz w:val="24"/>
+                              <w:szCs w:val="24"/>
+                            </w:rPr>
+                            <w:t>UNCLASSIFIED - NON CLASSIFIÉ</w:t>
+                          </w:r>
+                        </w:p>
+                      </w:txbxContent>
+                    </wps:txbx>
+                    <wps:bodyPr rot="0" spcFirstLastPara="0" vertOverflow="overflow" horzOverflow="overflow" vert="horz" wrap="none" lIns="0" tIns="190500" rIns="254000" bIns="0" numCol="1" spcCol="0" rtlCol="0" fromWordArt="0" anchor="t" anchorCtr="0" forceAA="0" compatLnSpc="1">
+                      <a:prstTxWarp prst="textNoShape">
+                        <a:avLst/>
+                      </a:prstTxWarp>
+                      <a:spAutoFit/>
+                    </wps:bodyPr>
+                  </wps:wsp>
+                </a:graphicData>
+              </a:graphic>
+            </wp:anchor>
+          </w:drawing>
+        </mc:Choice>
+        <mc:Fallback>
+          <w:pict>
+            <v:shapetype w14:anchorId="5C518941" id="_x0000_t202" coordsize="21600,21600" o:spt="202" path="m,l,21600r21600,l21600,xe">
+              <v:stroke joinstyle="miter"/>
+              <v:path gradientshapeok="t" o:connecttype="rect"/>
+            </v:shapetype>
+            <v:shape id="Text Box 2" o:spid="_x0000_s1026" type="#_x0000_t202" alt="UNCLASSIFIED - NON CLASSIFIÉ" style="position:absolute;margin-left:-16.25pt;margin-top:0;width:34.95pt;height:34.95pt;z-index:251659264;visibility:visible;mso-wrap-style:none;mso-wrap-distance-left:0;mso-wrap-distance-top:0;mso-wrap-distance-right:0;mso-wrap-distance-bottom:0;mso-position-horizontal:right;mso-position-horizontal-relative:page;mso-position-vertical:top;mso-position-vertical-relative:page;v-text-anchor:top" o:gfxdata="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" filled="f" stroked="f">
+              <v:fill o:detectmouseclick="t"/>
+              <v:textbox style="mso-fit-shape-to-text:t" inset="0,15pt,20pt,0">
+                <w:txbxContent>
+                  <w:p>
+                    <w:pPr>
+                      <w:spacing w:after="0"/>
+                      <w:rPr>
+                        <w:rFonts w:ascii="Calibri" w:eastAsia="Calibri" w:hAnsi="Calibri" w:cs="Calibri"/>
+                        <w:noProof/>
+                        <w:color w:val="000000"/>
+                        <w:sz w:val="24"/>
+                        <w:szCs w:val="24"/>
+                      </w:rPr>
+                    </w:pPr>
+                    <w:r>
+                      <w:rPr>
+                        <w:rFonts w:ascii="Calibri" w:eastAsia="Calibri" w:hAnsi="Calibri" w:cs="Calibri"/>
+                        <w:noProof/>
+                        <w:color w:val="000000"/>
+                        <w:sz w:val="24"/>
+                        <w:szCs w:val="24"/>
+                      </w:rPr>
+                      <w:t>UNCLASSIFIED - NON CLASSIFIÉ</w:t>
+                    </w:r>
+                  </w:p>
+                </w:txbxContent>
+              </v:textbox>
+              <w10:wrap anchorx="page" anchory="page"/>
+            </v:shape>
+          </w:pict>
+        </mc:Fallback>
+      </mc:AlternateContent>
+    </w:r>
+  </w:p>
+</w:hdr>
+</file>
+
+<file path=word/header2.xml><?xml version="1.0" encoding="utf-8"?>
+<w:hdr xmlns:wpc="http://schemas.microsoft.com/office/word/2010/wordprocessingCanvas" xmlns:cx="http://schemas.microsoft.com/office/drawing/2014/chartex" xmlns:cx1="http://schemas.microsoft.com/office/drawing/2015/9/8/chartex" xmlns:cx2="http://schemas.microsoft.com/office/drawing/2015/10/21/chartex" xmlns:cx3="http://schemas.microsoft.com/office/drawing/2016/5/9/chartex" xmlns:cx4="http://schemas.microsoft.com/office/drawing/2016/5/10/chartex" xmlns:cx5="http://schemas.microsoft.com/office/drawing/2016/5/11/chartex" xmlns:cx6="http://schemas.microsoft.com/office/drawing/2016/5/12/chartex" xmlns:cx7="http://schemas.microsoft.com/office/drawing/2016/5/13/chartex" xmlns:cx8="http://schemas.microsoft.com/office/drawing/2016/5/14/chartex" xmlns:mc="http://schemas.openxmlformats.org/markup-compatibility/2006" xmlns:aink="http://schemas.microsoft.com/office/drawing/2016/ink" xmlns:am3d="http://schemas.microsoft.com/office/drawing/2017/model3d" xmlns:o="urn:schemas-microsoft-com:office:office" xmlns:oel="http://schemas.microsoft.com/office/2019/extlst" xmlns:r="http://schemas.openxmlformats.org/officeDocument/2006/relationships" xmlns:m="http://schemas.openxmlformats.org/officeDocument/2006/math" xmlns:v="urn:schemas-microsoft-com:vml" xmlns:wp14="http://schemas.microsoft.com/office/word/2010/wordprocessingDrawing" xmlns:wp="http://schemas.openxmlformats.org/drawingml/2006/wordprocessingDrawing" xmlns:w10="urn:schemas-microsoft-com:office:word" xmlns:w="http://schemas.openxmlformats.org/wordprocessingml/2006/main" xmlns:w14="http://schemas.microsoft.com/office/word/2010/wordml" xmlns:w15="http://schemas.microsoft.com/office/word/2012/wordml" xmlns:w16cex="http://schemas.microsoft.com/office/word/2018/wordml/cex" xmlns:w16cid="http://schemas.microsoft.com/office/word/2016/wordml/cid" xmlns:w16="http://schemas.microsoft.com/office/word/2018/wordml" xmlns:w16sdtdh="http://schemas.microsoft.com/office/word/2020/wordml/sdtdatahash" xmlns:w16se="http://schemas.microsoft.com/office/word/2015/wordml/symex" xmlns:wpg="http://schemas.microsoft.com/office/word/2010/wordprocessingGroup" xmlns:wpi="http://schemas.microsoft.com/office/word/2010/wordprocessingInk" xmlns:wne="http://schemas.microsoft.com/office/word/2006/wordml" xmlns:wps="http://schemas.microsoft.com/office/word/2010/wordprocessingShape" mc:Ignorable="w14 w15 w16se w16cid w16 w16cex w16sdtdh wp14">
+  <w:p>
+    <w:pPr>
+      <w:pStyle w:val="Header"/>
+    </w:pPr>
+    <w:r>
+      <w:rPr>
+        <w:noProof/>
+      </w:rPr>
+      <mc:AlternateContent>
+        <mc:Choice Requires="wps">
+          <w:drawing>
+            <wp:anchor distT="0" distB="0" distL="0" distR="0" simplePos="0" relativeHeight="251660288" behindDoc="0" locked="0" layoutInCell="1" allowOverlap="1" wp14:anchorId="4EC62FA6" wp14:editId="31942728">
+              <wp:simplePos x="457200" y="447675"/>
+              <wp:positionH relativeFrom="page">
+                <wp:align>right</wp:align>
+              </wp:positionH>
+              <wp:positionV relativeFrom="page">
+                <wp:align>top</wp:align>
+              </wp:positionV>
+              <wp:extent cx="443865" cy="443865"/>
+              <wp:effectExtent l="0" t="0" r="0" b="8890"/>
+              <wp:wrapNone/>
+              <wp:docPr id="797207582" name="Text Box 3" descr="UNCLASSIFIED - NON CLASSIFIÉ">
+                <a:extLst xmlns:a="http://schemas.openxmlformats.org/drawingml/2006/main">
+                  <a:ext uri="{5AE41FA2-C0FF-4470-9BD4-5FADCA87CBE2}">
+                    <aclsh:classification xmlns:aclsh="http://schemas.microsoft.com/office/drawing/2020/classificationShape" classificationOutcomeType="hdr"/>
+                  </a:ext>
+                </a:extLst>
+              </wp:docPr>
+              <wp:cNvGraphicFramePr/>
+              <a:graphic xmlns:a="http://schemas.openxmlformats.org/drawingml/2006/main">
+                <a:graphicData uri="http://schemas.microsoft.com/office/word/2010/wordprocessingShape">
+                  <wps:wsp>
+                    <wps:cNvSpPr txBox="1"/>
+                    <wps:spPr>
+                      <a:xfrm>
+                        <a:off x="0" y="0"/>
+                        <a:ext cx="443865" cy="443865"/>
+                      </a:xfrm>
+                      <a:prstGeom prst="rect">
+                        <a:avLst/>
+                      </a:prstGeom>
+                      <a:noFill/>
+                      <a:ln>
+                        <a:noFill/>
+                      </a:ln>
+                    </wps:spPr>
+                    <wps:txbx>
+                      <w:txbxContent>
+                        <w:p>
+                          <w:pPr>
+                            <w:spacing w:after="0"/>
+                            <w:rPr>
+                              <w:rFonts w:ascii="Calibri" w:eastAsia="Calibri" w:hAnsi="Calibri" w:cs="Calibri"/>
+                              <w:noProof/>
+                              <w:color w:val="000000"/>
+                              <w:sz w:val="24"/>
+                              <w:szCs w:val="24"/>
+                            </w:rPr>
+                          </w:pPr>
+                          <w:r>
+                            <w:rPr>
+                              <w:rFonts w:ascii="Calibri" w:eastAsia="Calibri" w:hAnsi="Calibri" w:cs="Calibri"/>
+                              <w:noProof/>
+                              <w:color w:val="000000"/>
+                              <w:sz w:val="24"/>
+                              <w:szCs w:val="24"/>
+                            </w:rPr>
+                            <w:t>UNCLASSIFIED - NON CLASSIFIÉ</w:t>
+                          </w:r>
+                        </w:p>
+                      </w:txbxContent>
+                    </wps:txbx>
+                    <wps:bodyPr rot="0" spcFirstLastPara="0" vertOverflow="overflow" horzOverflow="overflow" vert="horz" wrap="none" lIns="0" tIns="190500" rIns="254000" bIns="0" numCol="1" spcCol="0" rtlCol="0" fromWordArt="0" anchor="t" anchorCtr="0" forceAA="0" compatLnSpc="1">
+                      <a:prstTxWarp prst="textNoShape">
+                        <a:avLst/>
+                      </a:prstTxWarp>
+                      <a:spAutoFit/>
+                    </wps:bodyPr>
+                  </wps:wsp>
+                </a:graphicData>
+              </a:graphic>
+            </wp:anchor>
+          </w:drawing>
+        </mc:Choice>
+        <mc:Fallback>
+          <w:pict>
+            <v:shapetype w14:anchorId="4EC62FA6" id="_x0000_t202" coordsize="21600,21600" o:spt="202" path="m,l,21600r21600,l21600,xe">
+              <v:stroke joinstyle="miter"/>
+              <v:path gradientshapeok="t" o:connecttype="rect"/>
+            </v:shapetype>
+            <v:shape id="Text Box 3" o:spid="_x0000_s1027" type="#_x0000_t202" alt="UNCLASSIFIED - NON CLASSIFIÉ" style="position:absolute;margin-left:-16.25pt;margin-top:0;width:34.95pt;height:34.95pt;z-index:251660288;visibility:visible;mso-wrap-style:none;mso-wrap-distance-left:0;mso-wrap-distance-top:0;mso-wrap-distance-right:0;mso-wrap-distance-bottom:0;mso-position-horizontal:right;mso-position-horizontal-relative:page;mso-position-vertical:top;mso-position-vertical-relative:page;v-text-anchor:top" o:gfxdata="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" filled="f" stroked="f">
+              <v:fill o:detectmouseclick="t"/>
+              <v:textbox style="mso-fit-shape-to-text:t" inset="0,15pt,20pt,0">
+                <w:txbxContent>
+                  <w:p>
+                    <w:pPr>
+                      <w:spacing w:after="0"/>
+                      <w:rPr>
+                        <w:rFonts w:ascii="Calibri" w:eastAsia="Calibri" w:hAnsi="Calibri" w:cs="Calibri"/>
+                        <w:noProof/>
+                        <w:color w:val="000000"/>
+                        <w:sz w:val="24"/>
+                        <w:szCs w:val="24"/>
+                      </w:rPr>
+                    </w:pPr>
+                    <w:r>
+                      <w:rPr>
+                        <w:rFonts w:ascii="Calibri" w:eastAsia="Calibri" w:hAnsi="Calibri" w:cs="Calibri"/>
+                        <w:noProof/>
+                        <w:color w:val="000000"/>
+                        <w:sz w:val="24"/>
+                        <w:szCs w:val="24"/>
+                      </w:rPr>
+                      <w:t>UNCLASSIFIED - NON CLASSIFIÉ</w:t>
+                    </w:r>
+                  </w:p>
+                </w:txbxContent>
+              </v:textbox>
+              <w10:wrap anchorx="page" anchory="page"/>
+            </v:shape>
+          </w:pict>
+        </mc:Fallback>
+      </mc:AlternateContent>
+    </w:r>
+  </w:p>
+</w:hdr>
+</file>
+
+<file path=word/header3.xml><?xml version="1.0" encoding="utf-8"?>
+<w:hdr xmlns:wpc="http://schemas.microsoft.com/office/word/2010/wordprocessingCanvas" xmlns:cx="http://schemas.microsoft.com/office/drawing/2014/chartex" xmlns:cx1="http://schemas.microsoft.com/office/drawing/2015/9/8/chartex" xmlns:cx2="http://schemas.microsoft.com/office/drawing/2015/10/21/chartex" xmlns:cx3="http://schemas.microsoft.com/office/drawing/2016/5/9/chartex" xmlns:cx4="http://schemas.microsoft.com/office/drawing/2016/5/10/chartex" xmlns:cx5="http://schemas.microsoft.com/office/drawing/2016/5/11/chartex" xmlns:cx6="http://schemas.microsoft.com/office/drawing/2016/5/12/chartex" xmlns:cx7="http://schemas.microsoft.com/office/drawing/2016/5/13/chartex" xmlns:cx8="http://schemas.microsoft.com/office/drawing/2016/5/14/chartex" xmlns:mc="http://schemas.openxmlformats.org/markup-compatibility/2006" xmlns:aink="http://schemas.microsoft.com/office/drawing/2016/ink" xmlns:am3d="http://schemas.microsoft.com/office/drawing/2017/model3d" xmlns:o="urn:schemas-microsoft-com:office:office" xmlns:oel="http://schemas.microsoft.com/office/2019/extlst" xmlns:r="http://schemas.openxmlformats.org/officeDocument/2006/relationships" xmlns:m="http://schemas.openxmlformats.org/officeDocument/2006/math" xmlns:v="urn:schemas-microsoft-com:vml" xmlns:wp14="http://schemas.microsoft.com/office/word/2010/wordprocessingDrawing" xmlns:wp="http://schemas.openxmlformats.org/drawingml/2006/wordprocessingDrawing" xmlns:w10="urn:schemas-microsoft-com:office:word" xmlns:w="http://schemas.openxmlformats.org/wordprocessingml/2006/main" xmlns:w14="http://schemas.microsoft.com/office/word/2010/wordml" xmlns:w15="http://schemas.microsoft.com/office/word/2012/wordml" xmlns:w16cex="http://schemas.microsoft.com/office/word/2018/wordml/cex" xmlns:w16cid="http://schemas.microsoft.com/office/word/2016/wordml/cid" xmlns:w16="http://schemas.microsoft.com/office/word/2018/wordml" xmlns:w16sdtdh="http://schemas.microsoft.com/office/word/2020/wordml/sdtdatahash" xmlns:w16se="http://schemas.microsoft.com/office/word/2015/wordml/symex" xmlns:wpg="http://schemas.microsoft.com/office/word/2010/wordprocessingGroup" xmlns:wpi="http://schemas.microsoft.com/office/word/2010/wordprocessingInk" xmlns:wne="http://schemas.microsoft.com/office/word/2006/wordml" xmlns:wps="http://schemas.microsoft.com/office/word/2010/wordprocessingShape" mc:Ignorable="w14 w15 w16se w16cid w16 w16cex w16sdtdh wp14">
+  <w:p>
+    <w:pPr>
+      <w:pStyle w:val="Header"/>
+    </w:pPr>
+    <w:r>
+      <w:rPr>
+        <w:noProof/>
+      </w:rPr>
+      <mc:AlternateContent>
+        <mc:Choice Requires="wps">
+          <w:drawing>
+            <wp:anchor distT="0" distB="0" distL="0" distR="0" simplePos="0" relativeHeight="251658240" behindDoc="0" locked="0" layoutInCell="1" allowOverlap="1" wp14:anchorId="5495A25D" wp14:editId="51E4DC7D">
+              <wp:simplePos x="635" y="635"/>
+              <wp:positionH relativeFrom="page">
+                <wp:align>right</wp:align>
+              </wp:positionH>
+              <wp:positionV relativeFrom="page">
+                <wp:align>top</wp:align>
+              </wp:positionV>
+              <wp:extent cx="443865" cy="443865"/>
+              <wp:effectExtent l="0" t="0" r="0" b="8890"/>
+              <wp:wrapNone/>
+              <wp:docPr id="257329157" name="Text Box 1" descr="UNCLASSIFIED - NON CLASSIFIÉ">
+                <a:extLst xmlns:a="http://schemas.openxmlformats.org/drawingml/2006/main">
+                  <a:ext uri="{5AE41FA2-C0FF-4470-9BD4-5FADCA87CBE2}">
+                    <aclsh:classification xmlns:aclsh="http://schemas.microsoft.com/office/drawing/2020/classificationShape" classificationOutcomeType="hdr"/>
+                  </a:ext>
+                </a:extLst>
+              </wp:docPr>
+              <wp:cNvGraphicFramePr/>
+              <a:graphic xmlns:a="http://schemas.openxmlformats.org/drawingml/2006/main">
+                <a:graphicData uri="http://schemas.microsoft.com/office/word/2010/wordprocessingShape">
+                  <wps:wsp>
+                    <wps:cNvSpPr txBox="1"/>
+                    <wps:spPr>
+                      <a:xfrm>
+                        <a:off x="0" y="0"/>
+                        <a:ext cx="443865" cy="443865"/>
+                      </a:xfrm>
+                      <a:prstGeom prst="rect">
+                        <a:avLst/>
+                      </a:prstGeom>
+                      <a:noFill/>
+                      <a:ln>
+                        <a:noFill/>
+                      </a:ln>
+                    </wps:spPr>
+                    <wps:txbx>
+                      <w:txbxContent>
+                        <w:p>
+                          <w:pPr>
+                            <w:spacing w:after="0"/>
+                            <w:rPr>
+                              <w:rFonts w:ascii="Calibri" w:eastAsia="Calibri" w:hAnsi="Calibri" w:cs="Calibri"/>
+                              <w:noProof/>
+                              <w:color w:val="000000"/>
+                              <w:sz w:val="24"/>
+                              <w:szCs w:val="24"/>
+                            </w:rPr>
+                          </w:pPr>
+                          <w:r>
+                            <w:rPr>
+                              <w:rFonts w:ascii="Calibri" w:eastAsia="Calibri" w:hAnsi="Calibri" w:cs="Calibri"/>
+                              <w:noProof/>
+                              <w:color w:val="000000"/>
+                              <w:sz w:val="24"/>
+                              <w:szCs w:val="24"/>
+                            </w:rPr>
+                            <w:t>UNCLASSIFIED - NON CLASSIFIÉ</w:t>
+                          </w:r>
+                        </w:p>
+                      </w:txbxContent>
+                    </wps:txbx>
+                    <wps:bodyPr rot="0" spcFirstLastPara="0" vertOverflow="overflow" horzOverflow="overflow" vert="horz" wrap="none" lIns="0" tIns="190500" rIns="254000" bIns="0" numCol="1" spcCol="0" rtlCol="0" fromWordArt="0" anchor="t" anchorCtr="0" forceAA="0" compatLnSpc="1">
+                      <a:prstTxWarp prst="textNoShape">
+                        <a:avLst/>
+                      </a:prstTxWarp>
+                      <a:spAutoFit/>
+                    </wps:bodyPr>
+                  </wps:wsp>
+                </a:graphicData>
+              </a:graphic>
+            </wp:anchor>
+          </w:drawing>
+        </mc:Choice>
+        <mc:Fallback>
+          <w:pict>
+            <v:shapetype w14:anchorId="5495A25D" id="_x0000_t202" coordsize="21600,21600" o:spt="202" path="m,l,21600r21600,l21600,xe">
+              <v:stroke joinstyle="miter"/>
+              <v:path gradientshapeok="t" o:connecttype="rect"/>
+            </v:shapetype>
+            <v:shape id="Text Box 1" o:spid="_x0000_s1028" type="#_x0000_t202" alt="UNCLASSIFIED - NON CLASSIFIÉ" style="position:absolute;margin-left:-16.25pt;margin-top:0;width:34.95pt;height:34.95pt;z-index:251658240;visibility:visible;mso-wrap-style:none;mso-wrap-distance-left:0;mso-wrap-distance-top:0;mso-wrap-distance-right:0;mso-wrap-distance-bottom:0;mso-position-horizontal:right;mso-position-horizontal-relative:page;mso-position-vertical:top;mso-position-vertical-relative:page;v-text-anchor:top" o:gfxdata="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" filled="f" stroked="f">
+              <v:fill o:detectmouseclick="t"/>
+              <v:textbox style="mso-fit-shape-to-text:t" inset="0,15pt,20pt,0">
+                <w:txbxContent>
+                  <w:p>
+                    <w:pPr>
+                      <w:spacing w:after="0"/>
+                      <w:rPr>
+                        <w:rFonts w:ascii="Calibri" w:eastAsia="Calibri" w:hAnsi="Calibri" w:cs="Calibri"/>
+                        <w:noProof/>
+                        <w:color w:val="000000"/>
+                        <w:sz w:val="24"/>
+                        <w:szCs w:val="24"/>
+                      </w:rPr>
+                    </w:pPr>
+                    <w:r>
+                      <w:rPr>
+                        <w:rFonts w:ascii="Calibri" w:eastAsia="Calibri" w:hAnsi="Calibri" w:cs="Calibri"/>
+                        <w:noProof/>
+                        <w:color w:val="000000"/>
+                        <w:sz w:val="24"/>
+                        <w:szCs w:val="24"/>
+                      </w:rPr>
+                      <w:t>UNCLASSIFIED - NON CLASSIFIÉ</w:t>
+                    </w:r>
+                  </w:p>
+                </w:txbxContent>
+              </v:textbox>
+              <w10:wrap anchorx="page" anchory="page"/>
+            </v:shape>
+          </w:pict>
+        </mc:Fallback>
+      </mc:AlternateContent>
+    </w:r>
+  </w:p>
+</w:hdr>
 </file>
 
 <file path=word/numbering.xml><?xml version="1.0" encoding="utf-8"?>
@@ -5713,6 +6196,28 @@
     <w:basedOn w:val="DefaultParagraphFont"/>
     <w:rsid w:val="00400CF5"/>
   </w:style>
+  <w:style w:type="paragraph" w:styleId="Header">
+    <w:name w:val="header"/>
+    <w:basedOn w:val="Normal"/>
+    <w:link w:val="HeaderChar"/>
+    <w:uiPriority w:val="99"/>
+    <w:unhideWhenUsed/>
+    <w:rsid w:val="00E8018D"/>
+    <w:pPr>
+      <w:tabs>
+        <w:tab w:val="center" w:pos="4680"/>
+        <w:tab w:val="right" w:pos="9360"/>
+      </w:tabs>
+      <w:spacing w:after="0" w:line="240" w:lineRule="auto"/>
+    </w:pPr>
+  </w:style>
+  <w:style w:type="character" w:customStyle="1" w:styleId="HeaderChar">
+    <w:name w:val="Header Char"/>
+    <w:basedOn w:val="DefaultParagraphFont"/>
+    <w:link w:val="Header"/>
+    <w:uiPriority w:val="99"/>
+    <w:rsid w:val="00E8018D"/>
+  </w:style>
 </w:styles>
 </file>
 
@@ -5987,4 +6492,10 @@
     <ds:schemaRef ds:uri="http://schemas.openxmlformats.org/officeDocument/2006/bibliography"/>
   </ds:schemaRefs>
 </ds:datastoreItem>
+</file>
+
+<file path=docMetadata/LabelInfo.xml><?xml version="1.0" encoding="utf-8"?>
+<clbl:labelList xmlns:clbl="http://schemas.microsoft.com/office/2020/mipLabelMetadata">
+  <clbl:label id="{219619fd-75dc-48cb-820d-8f683a95dd8b}" enabled="1" method="Privileged" siteId="{05c95b33-90ca-49d5-b644-288b930b912b}" contentBits="1" removed="0"/>
+</clbl:labelList>
 </file>
</xml_diff>